<commit_message>
Domaci 5 final edit
</commit_message>
<xml_diff>
--- a/5_trzisna_utakmica_igra_zabusavanja/igra_zabusavanja.docx
+++ b/5_trzisna_utakmica_igra_zabusavanja/igra_zabusavanja.docx
@@ -897,1074 +897,1282 @@
       <w:pPr>
         <w:rPr>
           <w:rFonts w:eastAsiaTheme="minorEastAsia"/>
+          <w:b/>
+        </w:rPr>
+      </w:pPr>
+    </w:p>
+    <w:p>
+      <w:pPr>
+        <w:rPr>
+          <w:rFonts w:eastAsiaTheme="minorEastAsia"/>
+          <w:lang w:val="sr-Latn-RS"/>
+        </w:rPr>
+      </w:pPr>
+    </w:p>
+    <w:tbl>
+      <w:tblPr>
+        <w:tblStyle w:val="LightShading"/>
+        <w:tblW w:w="0" w:type="auto"/>
+        <w:tblInd w:w="1728" w:type="dxa"/>
+        <w:tblLook w:val="04A0" w:firstRow="1" w:lastRow="0" w:firstColumn="1" w:lastColumn="0" w:noHBand="0" w:noVBand="1"/>
+      </w:tblPr>
+      <w:tblGrid>
+        <w:gridCol w:w="1440"/>
+        <w:gridCol w:w="820"/>
+        <w:gridCol w:w="1250"/>
+        <w:gridCol w:w="1170"/>
+        <w:gridCol w:w="90"/>
+        <w:gridCol w:w="1710"/>
+      </w:tblGrid>
+      <w:tr>
+        <w:trPr>
+          <w:cnfStyle w:val="100000000000" w:firstRow="1" w:lastRow="0" w:firstColumn="0" w:lastColumn="0" w:oddVBand="0" w:evenVBand="0" w:oddHBand="0" w:evenHBand="0" w:firstRowFirstColumn="0" w:firstRowLastColumn="0" w:lastRowFirstColumn="0" w:lastRowLastColumn="0"/>
+        </w:trPr>
+        <w:tc>
+          <w:tcPr>
+            <w:cnfStyle w:val="001000000000" w:firstRow="0" w:lastRow="0" w:firstColumn="1" w:lastColumn="0" w:oddVBand="0" w:evenVBand="0" w:oddHBand="0" w:evenHBand="0" w:firstRowFirstColumn="0" w:firstRowLastColumn="0" w:lastRowFirstColumn="0" w:lastRowLastColumn="0"/>
+            <w:tcW w:w="1440" w:type="dxa"/>
+          </w:tcPr>
+          <w:p>
+            <w:pPr>
+              <w:rPr>
+                <w:lang w:val="sr-Latn-RS"/>
+              </w:rPr>
+            </w:pPr>
+          </w:p>
+        </w:tc>
+        <w:tc>
+          <w:tcPr>
+            <w:tcW w:w="820" w:type="dxa"/>
+          </w:tcPr>
+          <w:p>
+            <w:pPr>
+              <w:cnfStyle w:val="100000000000" w:firstRow="1" w:lastRow="0" w:firstColumn="0" w:lastColumn="0" w:oddVBand="0" w:evenVBand="0" w:oddHBand="0" w:evenHBand="0" w:firstRowFirstColumn="0" w:firstRowLastColumn="0" w:lastRowFirstColumn="0" w:lastRowLastColumn="0"/>
+              <w:rPr>
+                <w:lang w:val="sr-Latn-RS"/>
+              </w:rPr>
+            </w:pPr>
+          </w:p>
+        </w:tc>
+        <w:tc>
+          <w:tcPr>
+            <w:tcW w:w="1250" w:type="dxa"/>
+          </w:tcPr>
+          <w:p>
+            <w:pPr>
+              <w:cnfStyle w:val="100000000000" w:firstRow="1" w:lastRow="0" w:firstColumn="0" w:lastColumn="0" w:oddVBand="0" w:evenVBand="0" w:oddHBand="0" w:evenHBand="0" w:firstRowFirstColumn="0" w:firstRowLastColumn="0" w:lastRowFirstColumn="0" w:lastRowLastColumn="0"/>
+              <w:rPr>
+                <w:lang w:val="sr-Latn-RS"/>
+              </w:rPr>
+            </w:pPr>
+            <w:r>
+              <w:rPr>
+                <w:lang w:val="sr-Latn-RS"/>
+              </w:rPr>
+              <w:t>ČUVAR</w:t>
+            </w:r>
+          </w:p>
+        </w:tc>
+        <w:tc>
+          <w:tcPr>
+            <w:tcW w:w="1170" w:type="dxa"/>
+          </w:tcPr>
+          <w:p>
+            <w:pPr>
+              <w:cnfStyle w:val="100000000000" w:firstRow="1" w:lastRow="0" w:firstColumn="0" w:lastColumn="0" w:oddVBand="0" w:evenVBand="0" w:oddHBand="0" w:evenHBand="0" w:firstRowFirstColumn="0" w:firstRowLastColumn="0" w:lastRowFirstColumn="0" w:lastRowLastColumn="0"/>
+              <w:rPr>
+                <w:lang w:val="sr-Latn-RS"/>
+              </w:rPr>
+            </w:pPr>
+          </w:p>
+        </w:tc>
+        <w:tc>
+          <w:tcPr>
+            <w:tcW w:w="1800" w:type="dxa"/>
+            <w:gridSpan w:val="2"/>
+          </w:tcPr>
+          <w:p>
+            <w:pPr>
+              <w:cnfStyle w:val="100000000000" w:firstRow="1" w:lastRow="0" w:firstColumn="0" w:lastColumn="0" w:oddVBand="0" w:evenVBand="0" w:oddHBand="0" w:evenHBand="0" w:firstRowFirstColumn="0" w:firstRowLastColumn="0" w:lastRowFirstColumn="0" w:lastRowLastColumn="0"/>
+              <w:rPr>
+                <w:lang w:val="sr-Latn-RS"/>
+              </w:rPr>
+            </w:pPr>
+          </w:p>
+        </w:tc>
+      </w:tr>
+      <w:tr>
+        <w:trPr>
+          <w:cnfStyle w:val="000000100000" w:firstRow="0" w:lastRow="0" w:firstColumn="0" w:lastColumn="0" w:oddVBand="0" w:evenVBand="0" w:oddHBand="1" w:evenHBand="0" w:firstRowFirstColumn="0" w:firstRowLastColumn="0" w:lastRowFirstColumn="0" w:lastRowLastColumn="0"/>
+        </w:trPr>
+        <w:tc>
+          <w:tcPr>
+            <w:cnfStyle w:val="001000000000" w:firstRow="0" w:lastRow="0" w:firstColumn="1" w:lastColumn="0" w:oddVBand="0" w:evenVBand="0" w:oddHBand="0" w:evenHBand="0" w:firstRowFirstColumn="0" w:firstRowLastColumn="0" w:lastRowFirstColumn="0" w:lastRowLastColumn="0"/>
+            <w:tcW w:w="1440" w:type="dxa"/>
+          </w:tcPr>
+          <w:p>
+            <w:pPr>
+              <w:rPr>
+                <w:lang w:val="sr-Latn-RS"/>
+              </w:rPr>
+            </w:pPr>
+            <w:r>
+              <w:rPr>
+                <w:lang w:val="sr-Latn-RS"/>
+              </w:rPr>
+              <w:t>LOPOV</w:t>
+            </w:r>
+          </w:p>
+        </w:tc>
+        <w:tc>
+          <w:tcPr>
+            <w:tcW w:w="820" w:type="dxa"/>
+          </w:tcPr>
+          <w:p>
+            <w:pPr>
+              <w:cnfStyle w:val="000000100000" w:firstRow="0" w:lastRow="0" w:firstColumn="0" w:lastColumn="0" w:oddVBand="0" w:evenVBand="0" w:oddHBand="1" w:evenHBand="0" w:firstRowFirstColumn="0" w:firstRowLastColumn="0" w:lastRowFirstColumn="0" w:lastRowLastColumn="0"/>
+              <w:rPr>
+                <w:lang w:val="sr-Latn-RS"/>
+              </w:rPr>
+            </w:pPr>
+          </w:p>
+        </w:tc>
+        <w:tc>
+          <w:tcPr>
+            <w:tcW w:w="1250" w:type="dxa"/>
+          </w:tcPr>
+          <w:p>
+            <w:pPr>
+              <w:cnfStyle w:val="000000100000" w:firstRow="0" w:lastRow="0" w:firstColumn="0" w:lastColumn="0" w:oddVBand="0" w:evenVBand="0" w:oddHBand="1" w:evenHBand="0" w:firstRowFirstColumn="0" w:firstRowLastColumn="0" w:lastRowFirstColumn="0" w:lastRowLastColumn="0"/>
+              <w:rPr>
+                <w:lang w:val="sr-Latn-RS"/>
+              </w:rPr>
+            </w:pPr>
+            <w:r>
+              <w:rPr>
+                <w:lang w:val="sr-Latn-RS"/>
+              </w:rPr>
+              <w:t>ČUVA</w:t>
+            </w:r>
+          </w:p>
+        </w:tc>
+        <w:tc>
+          <w:tcPr>
+            <w:tcW w:w="1260" w:type="dxa"/>
+            <w:gridSpan w:val="2"/>
+          </w:tcPr>
+          <w:p>
+            <w:pPr>
+              <w:cnfStyle w:val="000000100000" w:firstRow="0" w:lastRow="0" w:firstColumn="0" w:lastColumn="0" w:oddVBand="0" w:evenVBand="0" w:oddHBand="1" w:evenHBand="0" w:firstRowFirstColumn="0" w:firstRowLastColumn="0" w:lastRowFirstColumn="0" w:lastRowLastColumn="0"/>
+              <w:rPr>
+                <w:lang w:val="sr-Latn-RS"/>
+              </w:rPr>
+            </w:pPr>
+            <w:r>
+              <w:rPr>
+                <w:lang w:val="sr-Latn-RS"/>
+              </w:rPr>
+              <w:t>SPAVA</w:t>
+            </w:r>
+          </w:p>
+        </w:tc>
+        <w:tc>
+          <w:tcPr>
+            <w:tcW w:w="1710" w:type="dxa"/>
+          </w:tcPr>
+          <w:p>
+            <w:pPr>
+              <w:cnfStyle w:val="000000100000" w:firstRow="0" w:lastRow="0" w:firstColumn="0" w:lastColumn="0" w:oddVBand="0" w:evenVBand="0" w:oddHBand="1" w:evenHBand="0" w:firstRowFirstColumn="0" w:firstRowLastColumn="0" w:lastRowFirstColumn="0" w:lastRowLastColumn="0"/>
+              <w:rPr>
+                <w:b/>
+                <w:lang w:val="sr-Latn-RS"/>
+              </w:rPr>
+            </w:pPr>
+            <w:r>
+              <w:rPr>
+                <w:b/>
+                <w:lang w:val="sr-Latn-RS"/>
+              </w:rPr>
+              <w:t>ZAKONODAVAC</w:t>
+            </w:r>
+          </w:p>
+        </w:tc>
+      </w:tr>
+      <w:tr>
+        <w:tc>
+          <w:tcPr>
+            <w:cnfStyle w:val="001000000000" w:firstRow="0" w:lastRow="0" w:firstColumn="1" w:lastColumn="0" w:oddVBand="0" w:evenVBand="0" w:oddHBand="0" w:evenHBand="0" w:firstRowFirstColumn="0" w:firstRowLastColumn="0" w:lastRowFirstColumn="0" w:lastRowLastColumn="0"/>
+            <w:tcW w:w="1440" w:type="dxa"/>
+          </w:tcPr>
+          <w:p>
+            <w:pPr>
+              <w:rPr>
+                <w:lang w:val="sr-Latn-RS"/>
+              </w:rPr>
+            </w:pPr>
+          </w:p>
+        </w:tc>
+        <w:tc>
+          <w:tcPr>
+            <w:tcW w:w="820" w:type="dxa"/>
+          </w:tcPr>
+          <w:p>
+            <w:pPr>
+              <w:cnfStyle w:val="000000000000" w:firstRow="0" w:lastRow="0" w:firstColumn="0" w:lastColumn="0" w:oddVBand="0" w:evenVBand="0" w:oddHBand="0" w:evenHBand="0" w:firstRowFirstColumn="0" w:firstRowLastColumn="0" w:lastRowFirstColumn="0" w:lastRowLastColumn="0"/>
+              <w:rPr>
+                <w:lang w:val="sr-Latn-RS"/>
+              </w:rPr>
+            </w:pPr>
+            <w:r>
+              <w:rPr>
+                <w:lang w:val="sr-Latn-RS"/>
+              </w:rPr>
+              <w:t>KRADE</w:t>
+            </w:r>
+          </w:p>
+        </w:tc>
+        <w:tc>
+          <w:tcPr>
+            <w:tcW w:w="1250" w:type="dxa"/>
+          </w:tcPr>
+          <w:p>
+            <w:pPr>
+              <w:cnfStyle w:val="000000000000" w:firstRow="0" w:lastRow="0" w:firstColumn="0" w:lastColumn="0" w:oddVBand="0" w:evenVBand="0" w:oddHBand="0" w:evenHBand="0" w:firstRowFirstColumn="0" w:firstRowLastColumn="0" w:lastRowFirstColumn="0" w:lastRowLastColumn="0"/>
+              <w:rPr>
+                <w:lang w:val="sr-Latn-RS"/>
+              </w:rPr>
+            </w:pPr>
+            <w:r>
+              <w:rPr>
+                <w:lang w:val="sr-Latn-RS"/>
+              </w:rPr>
+              <w:t>N/-Z/Z</w:t>
+            </w:r>
+            <w:r>
+              <w:rPr>
+                <w:lang w:val="sr-Latn-RS"/>
+              </w:rPr>
+              <w:t>-N</w:t>
+            </w:r>
+          </w:p>
+        </w:tc>
+        <w:tc>
+          <w:tcPr>
+            <w:tcW w:w="1260" w:type="dxa"/>
+            <w:gridSpan w:val="2"/>
+          </w:tcPr>
+          <w:p>
+            <w:pPr>
+              <w:cnfStyle w:val="000000000000" w:firstRow="0" w:lastRow="0" w:firstColumn="0" w:lastColumn="0" w:oddVBand="0" w:evenVBand="0" w:oddHBand="0" w:evenHBand="0" w:firstRowFirstColumn="0" w:firstRowLastColumn="0" w:lastRowFirstColumn="0" w:lastRowLastColumn="0"/>
+              <w:rPr>
+                <w:lang w:val="sr-Latn-RS"/>
+              </w:rPr>
+            </w:pPr>
+            <w:r>
+              <w:rPr>
+                <w:lang w:val="sr-Latn-RS"/>
+              </w:rPr>
+              <w:t>-P/B/-B+</w:t>
+            </w:r>
+            <w:r>
+              <w:t>P</w:t>
+            </w:r>
+          </w:p>
+        </w:tc>
+        <w:tc>
+          <w:tcPr>
+            <w:tcW w:w="1710" w:type="dxa"/>
+          </w:tcPr>
+          <w:p>
+            <w:pPr>
+              <w:cnfStyle w:val="000000000000" w:firstRow="0" w:lastRow="0" w:firstColumn="0" w:lastColumn="0" w:oddVBand="0" w:evenVBand="0" w:oddHBand="0" w:evenHBand="0" w:firstRowFirstColumn="0" w:firstRowLastColumn="0" w:lastRowFirstColumn="0" w:lastRowLastColumn="0"/>
+              <w:rPr>
+                <w:lang w:val="sr-Latn-RS"/>
+              </w:rPr>
+            </w:pPr>
+          </w:p>
+        </w:tc>
+      </w:tr>
+      <w:tr>
+        <w:trPr>
+          <w:cnfStyle w:val="000000100000" w:firstRow="0" w:lastRow="0" w:firstColumn="0" w:lastColumn="0" w:oddVBand="0" w:evenVBand="0" w:oddHBand="1" w:evenHBand="0" w:firstRowFirstColumn="0" w:firstRowLastColumn="0" w:lastRowFirstColumn="0" w:lastRowLastColumn="0"/>
+        </w:trPr>
+        <w:tc>
+          <w:tcPr>
+            <w:cnfStyle w:val="001000000000" w:firstRow="0" w:lastRow="0" w:firstColumn="1" w:lastColumn="0" w:oddVBand="0" w:evenVBand="0" w:oddHBand="0" w:evenHBand="0" w:firstRowFirstColumn="0" w:firstRowLastColumn="0" w:lastRowFirstColumn="0" w:lastRowLastColumn="0"/>
+            <w:tcW w:w="1440" w:type="dxa"/>
+          </w:tcPr>
+          <w:p>
+            <w:pPr>
+              <w:rPr>
+                <w:lang w:val="sr-Latn-RS"/>
+              </w:rPr>
+            </w:pPr>
+          </w:p>
+        </w:tc>
+        <w:tc>
+          <w:tcPr>
+            <w:tcW w:w="820" w:type="dxa"/>
+          </w:tcPr>
+          <w:p>
+            <w:pPr>
+              <w:cnfStyle w:val="000000100000" w:firstRow="0" w:lastRow="0" w:firstColumn="0" w:lastColumn="0" w:oddVBand="0" w:evenVBand="0" w:oddHBand="1" w:evenHBand="0" w:firstRowFirstColumn="0" w:firstRowLastColumn="0" w:lastRowFirstColumn="0" w:lastRowLastColumn="0"/>
+              <w:rPr>
+                <w:lang w:val="sr-Latn-RS"/>
+              </w:rPr>
+            </w:pPr>
+            <w:r>
+              <w:rPr>
+                <w:lang w:val="sr-Latn-RS"/>
+              </w:rPr>
+              <w:t>SPAVA</w:t>
+            </w:r>
+          </w:p>
+        </w:tc>
+        <w:tc>
+          <w:tcPr>
+            <w:tcW w:w="1250" w:type="dxa"/>
+          </w:tcPr>
+          <w:p>
+            <w:pPr>
+              <w:cnfStyle w:val="000000100000" w:firstRow="0" w:lastRow="0" w:firstColumn="0" w:lastColumn="0" w:oddVBand="0" w:evenVBand="0" w:oddHBand="1" w:evenHBand="0" w:firstRowFirstColumn="0" w:firstRowLastColumn="0" w:lastRowFirstColumn="0" w:lastRowLastColumn="0"/>
+            </w:pPr>
+            <w:r>
+              <w:rPr>
+                <w:lang w:val="sr-Latn-RS"/>
+              </w:rPr>
+              <w:t>-Č</w:t>
+            </w:r>
+            <w:r>
+              <w:t>/0</w:t>
+            </w:r>
+            <w:r>
+              <w:t>/-P</w:t>
+            </w:r>
+          </w:p>
+        </w:tc>
+        <w:tc>
+          <w:tcPr>
+            <w:tcW w:w="1260" w:type="dxa"/>
+            <w:gridSpan w:val="2"/>
+          </w:tcPr>
+          <w:p>
+            <w:pPr>
+              <w:cnfStyle w:val="000000100000" w:firstRow="0" w:lastRow="0" w:firstColumn="0" w:lastColumn="0" w:oddVBand="0" w:evenVBand="0" w:oddHBand="1" w:evenHBand="0" w:firstRowFirstColumn="0" w:firstRowLastColumn="0" w:lastRowFirstColumn="0" w:lastRowLastColumn="0"/>
+              <w:rPr>
+                <w:lang w:val="sr-Latn-RS"/>
+              </w:rPr>
+            </w:pPr>
+            <w:r>
+              <w:rPr>
+                <w:lang w:val="sr-Latn-RS"/>
+              </w:rPr>
+              <w:t>S/0/-P</w:t>
+            </w:r>
+          </w:p>
+        </w:tc>
+        <w:tc>
+          <w:tcPr>
+            <w:tcW w:w="1710" w:type="dxa"/>
+          </w:tcPr>
+          <w:p>
+            <w:pPr>
+              <w:cnfStyle w:val="000000100000" w:firstRow="0" w:lastRow="0" w:firstColumn="0" w:lastColumn="0" w:oddVBand="0" w:evenVBand="0" w:oddHBand="1" w:evenHBand="0" w:firstRowFirstColumn="0" w:firstRowLastColumn="0" w:lastRowFirstColumn="0" w:lastRowLastColumn="0"/>
+              <w:rPr>
+                <w:lang w:val="sr-Latn-RS"/>
+              </w:rPr>
+            </w:pPr>
+          </w:p>
+        </w:tc>
+      </w:tr>
+    </w:tbl>
+    <w:p>
+      <w:pPr>
+        <w:rPr>
           <w:lang w:val="sr-Latn-RS"/>
         </w:rPr>
       </w:pPr>
       <w:proofErr w:type="spellStart"/>
       <w:r>
+        <w:t>Dakle</w:t>
+      </w:r>
+      <w:proofErr w:type="spellEnd"/>
+      <w:r>
+        <w:t xml:space="preserve"> </w:t>
+      </w:r>
+      <w:proofErr w:type="spellStart"/>
+      <w:r>
+        <w:t>pretpostavljamo</w:t>
+      </w:r>
+      <w:proofErr w:type="spellEnd"/>
+      <w:r>
+        <w:t xml:space="preserve"> da je Z = </w:t>
+      </w:r>
+      <w:r>
+        <w:t>3</w:t>
+      </w:r>
+      <w:r>
+        <w:rPr>
+          <w:lang w:val="sr-Latn-RS"/>
+        </w:rPr>
+        <w:t>N (</w:t>
+      </w:r>
+      <w:r>
+        <w:rPr>
+          <w:lang w:val="sr-Latn-RS"/>
+        </w:rPr>
+        <w:t>zatvor je vrednosti tri čuvareve nagrade</w:t>
+      </w:r>
+      <w:r>
+        <w:rPr>
+          <w:lang w:val="sr-Latn-RS"/>
+        </w:rPr>
+        <w:t xml:space="preserve">). </w:t>
+      </w:r>
+    </w:p>
+    <w:p>
+      <w:pPr>
         <w:rPr>
           <w:rFonts w:eastAsiaTheme="minorEastAsia"/>
-          <w:b/>
+          <w:i/>
+          <w:lang w:val="sr-Latn-RS"/>
         </w:rPr>
-        <w:t>Diskusija</w:t>
+      </w:pPr>
+      <m:oMathPara>
+        <m:oMath>
+          <m:sSub>
+            <m:sSubPr>
+              <m:ctrlPr>
+                <w:rPr>
+                  <w:rFonts w:ascii="Cambria Math" w:hAnsi="Cambria Math"/>
+                  <w:i/>
+                  <w:lang w:val="sr-Latn-RS"/>
+                </w:rPr>
+              </m:ctrlPr>
+            </m:sSubPr>
+            <m:e>
+              <m:r>
+                <w:rPr>
+                  <w:rFonts w:ascii="Cambria Math" w:hAnsi="Cambria Math"/>
+                  <w:lang w:val="sr-Latn-RS"/>
+                </w:rPr>
+                <m:t>u</m:t>
+              </m:r>
+            </m:e>
+            <m:sub>
+              <m:r>
+                <w:rPr>
+                  <w:rFonts w:ascii="Cambria Math" w:hAnsi="Cambria Math"/>
+                  <w:lang w:val="sr-Latn-RS"/>
+                </w:rPr>
+                <m:t>zakonodavac</m:t>
+              </m:r>
+            </m:sub>
+          </m:sSub>
+          <m:r>
+            <w:rPr>
+              <w:rFonts w:ascii="Cambria Math" w:hAnsi="Cambria Math"/>
+            </w:rPr>
+            <m:t>=</m:t>
+          </m:r>
+          <m:d>
+            <m:dPr>
+              <m:ctrlPr>
+                <w:rPr>
+                  <w:rFonts w:ascii="Cambria Math" w:hAnsi="Cambria Math"/>
+                  <w:i/>
+                </w:rPr>
+              </m:ctrlPr>
+            </m:dPr>
+            <m:e>
+              <m:r>
+                <m:rPr>
+                  <m:sty m:val="p"/>
+                </m:rPr>
+                <w:rPr>
+                  <w:rFonts w:ascii="Cambria Math" w:hAnsi="Cambria Math"/>
+                </w:rPr>
+                <m:t>3</m:t>
+              </m:r>
+              <m:r>
+                <m:rPr>
+                  <m:sty m:val="p"/>
+                </m:rPr>
+                <w:rPr>
+                  <w:rFonts w:ascii="Cambria Math" w:hAnsi="Cambria Math"/>
+                  <w:lang w:val="sr-Latn-RS"/>
+                </w:rPr>
+                <m:t>N</m:t>
+              </m:r>
+              <m:r>
+                <m:rPr>
+                  <m:sty m:val="p"/>
+                </m:rPr>
+                <w:rPr>
+                  <w:rFonts w:ascii="Cambria Math" w:hAnsi="Cambria Math"/>
+                  <w:lang w:val="sr-Latn-RS"/>
+                </w:rPr>
+                <m:t xml:space="preserve"> -N</m:t>
+              </m:r>
+              <m:ctrlPr>
+                <w:rPr>
+                  <w:rFonts w:ascii="Cambria Math" w:hAnsi="Cambria Math"/>
+                  <w:lang w:val="sr-Latn-RS"/>
+                </w:rPr>
+              </m:ctrlPr>
+            </m:e>
+          </m:d>
+          <m:d>
+            <m:dPr>
+              <m:ctrlPr>
+                <w:rPr>
+                  <w:rFonts w:ascii="Cambria Math" w:hAnsi="Cambria Math"/>
+                  <w:i/>
+                </w:rPr>
+              </m:ctrlPr>
+            </m:dPr>
+            <m:e>
+              <m:r>
+                <w:rPr>
+                  <w:rFonts w:ascii="Cambria Math" w:hAnsi="Cambria Math"/>
+                </w:rPr>
+                <m:t>1-x</m:t>
+              </m:r>
+            </m:e>
+          </m:d>
+          <m:d>
+            <m:dPr>
+              <m:ctrlPr>
+                <w:rPr>
+                  <w:rFonts w:ascii="Cambria Math" w:hAnsi="Cambria Math"/>
+                  <w:i/>
+                </w:rPr>
+              </m:ctrlPr>
+            </m:dPr>
+            <m:e>
+              <m:r>
+                <w:rPr>
+                  <w:rFonts w:ascii="Cambria Math" w:hAnsi="Cambria Math"/>
+                </w:rPr>
+                <m:t>1-y</m:t>
+              </m:r>
+            </m:e>
+          </m:d>
+          <m:r>
+            <w:rPr>
+              <w:rFonts w:ascii="Cambria Math" w:hAnsi="Cambria Math"/>
+            </w:rPr>
+            <m:t>-P</m:t>
+          </m:r>
+          <m:d>
+            <m:dPr>
+              <m:ctrlPr>
+                <w:rPr>
+                  <w:rFonts w:ascii="Cambria Math" w:hAnsi="Cambria Math"/>
+                  <w:i/>
+                </w:rPr>
+              </m:ctrlPr>
+            </m:dPr>
+            <m:e>
+              <m:r>
+                <w:rPr>
+                  <w:rFonts w:ascii="Cambria Math" w:hAnsi="Cambria Math"/>
+                </w:rPr>
+                <m:t>1-x</m:t>
+              </m:r>
+            </m:e>
+          </m:d>
+          <m:r>
+            <w:rPr>
+              <w:rFonts w:ascii="Cambria Math" w:hAnsi="Cambria Math"/>
+            </w:rPr>
+            <m:t>y+(-B+</m:t>
+          </m:r>
+          <m:r>
+            <w:rPr>
+              <w:rFonts w:ascii="Cambria Math" w:hAnsi="Cambria Math"/>
+              <w:lang w:val="sr-Latn-RS"/>
+            </w:rPr>
+            <m:t>P)x</m:t>
+          </m:r>
+          <m:d>
+            <m:dPr>
+              <m:ctrlPr>
+                <w:rPr>
+                  <w:rFonts w:ascii="Cambria Math" w:hAnsi="Cambria Math"/>
+                  <w:i/>
+                  <w:lang w:val="sr-Latn-RS"/>
+                </w:rPr>
+              </m:ctrlPr>
+            </m:dPr>
+            <m:e>
+              <m:r>
+                <w:rPr>
+                  <w:rFonts w:ascii="Cambria Math" w:hAnsi="Cambria Math"/>
+                  <w:lang w:val="sr-Latn-RS"/>
+                </w:rPr>
+                <m:t>1-y</m:t>
+              </m:r>
+            </m:e>
+          </m:d>
+          <m:r>
+            <w:rPr>
+              <w:rFonts w:ascii="Cambria Math" w:hAnsi="Cambria Math"/>
+              <w:lang w:val="sr-Latn-RS"/>
+            </w:rPr>
+            <m:t>-P</m:t>
+          </m:r>
+          <m:r>
+            <w:rPr>
+              <w:rFonts w:ascii="Cambria Math" w:hAnsi="Cambria Math"/>
+              <w:lang w:val="sr-Latn-RS"/>
+            </w:rPr>
+            <m:t>xy</m:t>
+          </m:r>
+        </m:oMath>
+      </m:oMathPara>
+    </w:p>
+    <w:p>
+      <w:pPr>
+        <w:rPr>
+          <w:rFonts w:eastAsiaTheme="minorEastAsia"/>
+        </w:rPr>
+      </w:pPr>
+      <m:oMathPara>
+        <m:oMath>
+          <m:f>
+            <m:fPr>
+              <m:ctrlPr>
+                <w:rPr>
+                  <w:rFonts w:ascii="Cambria Math" w:hAnsi="Cambria Math"/>
+                  <w:i/>
+                </w:rPr>
+              </m:ctrlPr>
+            </m:fPr>
+            <m:num>
+              <m:r>
+                <w:rPr>
+                  <w:rFonts w:ascii="Cambria Math" w:hAnsi="Cambria Math"/>
+                </w:rPr>
+                <m:t>∂</m:t>
+              </m:r>
+              <m:sSub>
+                <m:sSubPr>
+                  <m:ctrlPr>
+                    <w:rPr>
+                      <w:rFonts w:ascii="Cambria Math" w:hAnsi="Cambria Math"/>
+                      <w:i/>
+                      <w:lang w:val="sr-Latn-RS"/>
+                    </w:rPr>
+                  </m:ctrlPr>
+                </m:sSubPr>
+                <m:e>
+                  <m:r>
+                    <w:rPr>
+                      <w:rFonts w:ascii="Cambria Math" w:hAnsi="Cambria Math"/>
+                      <w:lang w:val="sr-Latn-RS"/>
+                    </w:rPr>
+                    <m:t>u</m:t>
+                  </m:r>
+                </m:e>
+                <m:sub>
+                  <m:r>
+                    <w:rPr>
+                      <w:rFonts w:ascii="Cambria Math" w:hAnsi="Cambria Math"/>
+                      <w:lang w:val="sr-Latn-RS"/>
+                    </w:rPr>
+                    <m:t>zakonodavac</m:t>
+                  </m:r>
+                </m:sub>
+              </m:sSub>
+            </m:num>
+            <m:den>
+              <m:r>
+                <w:rPr>
+                  <w:rFonts w:ascii="Cambria Math" w:hAnsi="Cambria Math"/>
+                </w:rPr>
+                <m:t>∂</m:t>
+              </m:r>
+              <m:r>
+                <w:rPr>
+                  <w:rFonts w:ascii="Cambria Math" w:hAnsi="Cambria Math"/>
+                </w:rPr>
+                <m:t>N</m:t>
+              </m:r>
+            </m:den>
+          </m:f>
+          <m:r>
+            <w:rPr>
+              <w:rFonts w:ascii="Cambria Math" w:eastAsiaTheme="minorEastAsia" w:hAnsi="Cambria Math"/>
+            </w:rPr>
+            <m:t xml:space="preserve">= </m:t>
+          </m:r>
+          <m:r>
+            <w:rPr>
+              <w:rFonts w:ascii="Cambria Math" w:eastAsiaTheme="minorEastAsia" w:hAnsi="Cambria Math"/>
+            </w:rPr>
+            <m:t>2</m:t>
+          </m:r>
+          <m:d>
+            <m:dPr>
+              <m:ctrlPr>
+                <w:rPr>
+                  <w:rFonts w:ascii="Cambria Math" w:eastAsiaTheme="minorEastAsia" w:hAnsi="Cambria Math"/>
+                  <w:i/>
+                </w:rPr>
+              </m:ctrlPr>
+            </m:dPr>
+            <m:e>
+              <m:r>
+                <w:rPr>
+                  <w:rFonts w:ascii="Cambria Math" w:eastAsiaTheme="minorEastAsia" w:hAnsi="Cambria Math"/>
+                </w:rPr>
+                <m:t>1-x</m:t>
+              </m:r>
+            </m:e>
+          </m:d>
+          <m:d>
+            <m:dPr>
+              <m:ctrlPr>
+                <w:rPr>
+                  <w:rFonts w:ascii="Cambria Math" w:eastAsiaTheme="minorEastAsia" w:hAnsi="Cambria Math"/>
+                  <w:i/>
+                </w:rPr>
+              </m:ctrlPr>
+            </m:dPr>
+            <m:e>
+              <m:r>
+                <w:rPr>
+                  <w:rFonts w:ascii="Cambria Math" w:eastAsiaTheme="minorEastAsia" w:hAnsi="Cambria Math"/>
+                </w:rPr>
+                <m:t>1-y</m:t>
+              </m:r>
+            </m:e>
+          </m:d>
+          <m:r>
+            <w:rPr>
+              <w:rFonts w:ascii="Cambria Math" w:eastAsiaTheme="minorEastAsia" w:hAnsi="Cambria Math"/>
+            </w:rPr>
+            <m:t>→</m:t>
+          </m:r>
+          <m:r>
+            <w:rPr>
+              <w:rFonts w:ascii="Cambria Math" w:eastAsiaTheme="minorEastAsia" w:hAnsi="Cambria Math"/>
+            </w:rPr>
+            <m:t>2-2y-2x+2xy</m:t>
+          </m:r>
+          <m:r>
+            <w:rPr>
+              <w:rFonts w:ascii="Cambria Math" w:eastAsiaTheme="minorEastAsia" w:hAnsi="Cambria Math"/>
+            </w:rPr>
+            <m:t>=0</m:t>
+          </m:r>
+        </m:oMath>
+      </m:oMathPara>
+    </w:p>
+    <w:p>
+      <w:pPr>
+        <w:rPr>
+          <w:rFonts w:eastAsiaTheme="minorEastAsia"/>
+        </w:rPr>
+      </w:pPr>
+      <m:oMathPara>
+        <m:oMath>
+          <m:r>
+            <w:rPr>
+              <w:rFonts w:ascii="Cambria Math" w:eastAsiaTheme="minorEastAsia" w:hAnsi="Cambria Math"/>
+            </w:rPr>
+            <m:t>2-2</m:t>
+          </m:r>
+          <m:d>
+            <m:dPr>
+              <m:ctrlPr>
+                <w:rPr>
+                  <w:rFonts w:ascii="Cambria Math" w:eastAsiaTheme="minorEastAsia" w:hAnsi="Cambria Math"/>
+                  <w:i/>
+                </w:rPr>
+              </m:ctrlPr>
+            </m:dPr>
+            <m:e>
+              <m:f>
+                <m:fPr>
+                  <m:ctrlPr>
+                    <w:rPr>
+                      <w:rFonts w:ascii="Cambria Math" w:eastAsiaTheme="minorEastAsia" w:hAnsi="Cambria Math"/>
+                      <w:i/>
+                    </w:rPr>
+                  </m:ctrlPr>
+                </m:fPr>
+                <m:num>
+                  <m:r>
+                    <w:rPr>
+                      <w:rFonts w:ascii="Cambria Math" w:eastAsiaTheme="minorEastAsia" w:hAnsi="Cambria Math"/>
+                    </w:rPr>
+                    <m:t>N+P</m:t>
+                  </m:r>
+                </m:num>
+                <m:den>
+                  <m:r>
+                    <w:rPr>
+                      <w:rFonts w:ascii="Cambria Math" w:eastAsiaTheme="minorEastAsia" w:hAnsi="Cambria Math"/>
+                    </w:rPr>
+                    <m:t xml:space="preserve">N+P+ </m:t>
+                  </m:r>
+                  <m:r>
+                    <w:rPr>
+                      <w:rFonts w:ascii="Cambria Math" w:eastAsiaTheme="minorEastAsia" w:hAnsi="Cambria Math"/>
+                      <w:lang w:val="sr-Latn-RS"/>
+                    </w:rPr>
+                    <m:t>Č+S</m:t>
+                  </m:r>
+                </m:den>
+              </m:f>
+            </m:e>
+          </m:d>
+          <m:r>
+            <w:rPr>
+              <w:rFonts w:ascii="Cambria Math" w:eastAsiaTheme="minorEastAsia" w:hAnsi="Cambria Math"/>
+            </w:rPr>
+            <m:t>-2</m:t>
+          </m:r>
+          <m:d>
+            <m:dPr>
+              <m:ctrlPr>
+                <w:rPr>
+                  <w:rFonts w:ascii="Cambria Math" w:eastAsiaTheme="minorEastAsia" w:hAnsi="Cambria Math"/>
+                  <w:i/>
+                </w:rPr>
+              </m:ctrlPr>
+            </m:dPr>
+            <m:e>
+              <m:f>
+                <m:fPr>
+                  <m:ctrlPr>
+                    <w:rPr>
+                      <w:rFonts w:ascii="Cambria Math" w:eastAsiaTheme="minorEastAsia" w:hAnsi="Cambria Math"/>
+                      <w:i/>
+                    </w:rPr>
+                  </m:ctrlPr>
+                </m:fPr>
+                <m:num>
+                  <m:r>
+                    <w:rPr>
+                      <w:rFonts w:ascii="Cambria Math" w:eastAsiaTheme="minorEastAsia" w:hAnsi="Cambria Math"/>
+                    </w:rPr>
+                    <m:t>3N</m:t>
+                  </m:r>
+                </m:num>
+                <m:den>
+                  <m:r>
+                    <w:rPr>
+                      <w:rFonts w:ascii="Cambria Math" w:eastAsiaTheme="minorEastAsia" w:hAnsi="Cambria Math"/>
+                    </w:rPr>
+                    <m:t xml:space="preserve"> </m:t>
+                  </m:r>
+                  <m:r>
+                    <w:rPr>
+                      <w:rFonts w:ascii="Cambria Math" w:eastAsiaTheme="minorEastAsia" w:hAnsi="Cambria Math"/>
+                      <w:lang w:val="sr-Latn-RS"/>
+                    </w:rPr>
+                    <m:t>B+</m:t>
+                  </m:r>
+                  <m:r>
+                    <w:rPr>
+                      <w:rFonts w:ascii="Cambria Math" w:eastAsiaTheme="minorEastAsia" w:hAnsi="Cambria Math"/>
+                      <w:lang w:val="sr-Latn-RS"/>
+                    </w:rPr>
+                    <m:t>3N</m:t>
+                  </m:r>
+                </m:den>
+              </m:f>
+            </m:e>
+          </m:d>
+          <m:r>
+            <w:rPr>
+              <w:rFonts w:ascii="Cambria Math" w:eastAsiaTheme="minorEastAsia" w:hAnsi="Cambria Math"/>
+            </w:rPr>
+            <m:t>+2</m:t>
+          </m:r>
+          <m:d>
+            <m:dPr>
+              <m:ctrlPr>
+                <w:rPr>
+                  <w:rFonts w:ascii="Cambria Math" w:eastAsiaTheme="minorEastAsia" w:hAnsi="Cambria Math"/>
+                  <w:i/>
+                </w:rPr>
+              </m:ctrlPr>
+            </m:dPr>
+            <m:e>
+              <m:f>
+                <m:fPr>
+                  <m:ctrlPr>
+                    <w:rPr>
+                      <w:rFonts w:ascii="Cambria Math" w:eastAsiaTheme="minorEastAsia" w:hAnsi="Cambria Math"/>
+                      <w:i/>
+                    </w:rPr>
+                  </m:ctrlPr>
+                </m:fPr>
+                <m:num>
+                  <m:r>
+                    <w:rPr>
+                      <w:rFonts w:ascii="Cambria Math" w:eastAsiaTheme="minorEastAsia" w:hAnsi="Cambria Math"/>
+                    </w:rPr>
+                    <m:t>3N</m:t>
+                  </m:r>
+                </m:num>
+                <m:den>
+                  <m:r>
+                    <w:rPr>
+                      <w:rFonts w:ascii="Cambria Math" w:eastAsiaTheme="minorEastAsia" w:hAnsi="Cambria Math"/>
+                    </w:rPr>
+                    <m:t xml:space="preserve"> </m:t>
+                  </m:r>
+                  <m:r>
+                    <w:rPr>
+                      <w:rFonts w:ascii="Cambria Math" w:eastAsiaTheme="minorEastAsia" w:hAnsi="Cambria Math"/>
+                      <w:lang w:val="sr-Latn-RS"/>
+                    </w:rPr>
+                    <m:t>B+</m:t>
+                  </m:r>
+                  <m:r>
+                    <w:rPr>
+                      <w:rFonts w:ascii="Cambria Math" w:eastAsiaTheme="minorEastAsia" w:hAnsi="Cambria Math"/>
+                      <w:lang w:val="sr-Latn-RS"/>
+                    </w:rPr>
+                    <m:t>3N</m:t>
+                  </m:r>
+                </m:den>
+              </m:f>
+            </m:e>
+          </m:d>
+          <m:d>
+            <m:dPr>
+              <m:ctrlPr>
+                <w:rPr>
+                  <w:rFonts w:ascii="Cambria Math" w:eastAsiaTheme="minorEastAsia" w:hAnsi="Cambria Math"/>
+                  <w:i/>
+                </w:rPr>
+              </m:ctrlPr>
+            </m:dPr>
+            <m:e>
+              <m:f>
+                <m:fPr>
+                  <m:ctrlPr>
+                    <w:rPr>
+                      <w:rFonts w:ascii="Cambria Math" w:eastAsiaTheme="minorEastAsia" w:hAnsi="Cambria Math"/>
+                      <w:i/>
+                    </w:rPr>
+                  </m:ctrlPr>
+                </m:fPr>
+                <m:num>
+                  <m:r>
+                    <w:rPr>
+                      <w:rFonts w:ascii="Cambria Math" w:eastAsiaTheme="minorEastAsia" w:hAnsi="Cambria Math"/>
+                    </w:rPr>
+                    <m:t>N+P</m:t>
+                  </m:r>
+                </m:num>
+                <m:den>
+                  <m:r>
+                    <w:rPr>
+                      <w:rFonts w:ascii="Cambria Math" w:eastAsiaTheme="minorEastAsia" w:hAnsi="Cambria Math"/>
+                    </w:rPr>
+                    <m:t xml:space="preserve">N+P+ </m:t>
+                  </m:r>
+                  <m:r>
+                    <w:rPr>
+                      <w:rFonts w:ascii="Cambria Math" w:eastAsiaTheme="minorEastAsia" w:hAnsi="Cambria Math"/>
+                      <w:lang w:val="sr-Latn-RS"/>
+                    </w:rPr>
+                    <m:t>Č+S</m:t>
+                  </m:r>
+                </m:den>
+              </m:f>
+            </m:e>
+          </m:d>
+          <m:r>
+            <w:rPr>
+              <w:rFonts w:ascii="Cambria Math" w:eastAsiaTheme="minorEastAsia" w:hAnsi="Cambria Math"/>
+            </w:rPr>
+            <m:t>=0</m:t>
+          </m:r>
+        </m:oMath>
+      </m:oMathPara>
+    </w:p>
+    <w:p>
+      <w:pPr>
+        <w:rPr>
+          <w:rFonts w:eastAsiaTheme="minorEastAsia"/>
+          <w:lang w:val="sr-Latn-RS"/>
+        </w:rPr>
+      </w:pPr>
+      <m:oMathPara>
+        <m:oMath>
+          <m:f>
+            <m:fPr>
+              <m:ctrlPr>
+                <w:rPr>
+                  <w:rFonts w:ascii="Cambria Math" w:hAnsi="Cambria Math"/>
+                  <w:i/>
+                  <w:lang w:val="sr-Latn-RS"/>
+                </w:rPr>
+              </m:ctrlPr>
+            </m:fPr>
+            <m:num>
+              <m:r>
+                <w:rPr>
+                  <w:rFonts w:ascii="Cambria Math" w:hAnsi="Cambria Math"/>
+                  <w:lang w:val="sr-Latn-RS"/>
+                </w:rPr>
+                <m:t>-6NP-2PB-6</m:t>
+              </m:r>
+              <m:sSup>
+                <m:sSupPr>
+                  <m:ctrlPr>
+                    <w:rPr>
+                      <w:rFonts w:ascii="Cambria Math" w:hAnsi="Cambria Math"/>
+                      <w:i/>
+                      <w:lang w:val="sr-Latn-RS"/>
+                    </w:rPr>
+                  </m:ctrlPr>
+                </m:sSupPr>
+                <m:e>
+                  <m:r>
+                    <w:rPr>
+                      <w:rFonts w:ascii="Cambria Math" w:hAnsi="Cambria Math"/>
+                      <w:lang w:val="sr-Latn-RS"/>
+                    </w:rPr>
+                    <m:t>N</m:t>
+                  </m:r>
+                </m:e>
+                <m:sup>
+                  <m:r>
+                    <w:rPr>
+                      <w:rFonts w:ascii="Cambria Math" w:hAnsi="Cambria Math"/>
+                      <w:lang w:val="sr-Latn-RS"/>
+                    </w:rPr>
+                    <m:t>2</m:t>
+                  </m:r>
+                </m:sup>
+              </m:sSup>
+              <m:r>
+                <w:rPr>
+                  <w:rFonts w:ascii="Cambria Math" w:hAnsi="Cambria Math"/>
+                  <w:lang w:val="sr-Latn-RS"/>
+                </w:rPr>
+                <m:t>-6NČ-6NS-2NB+2</m:t>
+              </m:r>
+              <m:d>
+                <m:dPr>
+                  <m:ctrlPr>
+                    <w:rPr>
+                      <w:rFonts w:ascii="Cambria Math" w:hAnsi="Cambria Math"/>
+                      <w:i/>
+                      <w:lang w:val="sr-Latn-RS"/>
+                    </w:rPr>
+                  </m:ctrlPr>
+                </m:dPr>
+                <m:e>
+                  <m:r>
+                    <w:rPr>
+                      <w:rFonts w:ascii="Cambria Math" w:hAnsi="Cambria Math"/>
+                      <w:lang w:val="sr-Latn-RS"/>
+                    </w:rPr>
+                    <m:t>B+3N</m:t>
+                  </m:r>
+                </m:e>
+              </m:d>
+              <m:r>
+                <w:rPr>
+                  <w:rFonts w:ascii="Cambria Math" w:hAnsi="Cambria Math"/>
+                  <w:lang w:val="sr-Latn-RS"/>
+                </w:rPr>
+                <m:t>(N+P+</m:t>
+              </m:r>
+              <m:r>
+                <w:rPr>
+                  <w:rFonts w:ascii="Cambria Math" w:hAnsi="Cambria Math"/>
+                  <w:lang w:val="sr-Latn-RS"/>
+                </w:rPr>
+                <m:t>Č</m:t>
+              </m:r>
+              <m:r>
+                <w:rPr>
+                  <w:rFonts w:ascii="Cambria Math" w:hAnsi="Cambria Math"/>
+                  <w:lang w:val="sr-Latn-RS"/>
+                </w:rPr>
+                <m:t>+S)</m:t>
+              </m:r>
+            </m:num>
+            <m:den>
+              <m:r>
+                <w:rPr>
+                  <w:rFonts w:ascii="Cambria Math" w:hAnsi="Cambria Math"/>
+                  <w:lang w:val="sr-Latn-RS"/>
+                </w:rPr>
+                <m:t>(B+3N)(N+P+</m:t>
+              </m:r>
+              <m:r>
+                <w:rPr>
+                  <w:rFonts w:ascii="Cambria Math" w:hAnsi="Cambria Math"/>
+                  <w:lang w:val="sr-Latn-RS"/>
+                </w:rPr>
+                <m:t>Č</m:t>
+              </m:r>
+              <m:r>
+                <w:rPr>
+                  <w:rFonts w:ascii="Cambria Math" w:hAnsi="Cambria Math"/>
+                  <w:lang w:val="sr-Latn-RS"/>
+                </w:rPr>
+                <m:t>+S)</m:t>
+              </m:r>
+            </m:den>
+          </m:f>
+          <m:r>
+            <w:rPr>
+              <w:rFonts w:ascii="Cambria Math" w:hAnsi="Cambria Math"/>
+              <w:lang w:val="sr-Latn-RS"/>
+            </w:rPr>
+            <m:t>=0</m:t>
+          </m:r>
+        </m:oMath>
+      </m:oMathPara>
+    </w:p>
+    <w:p>
+      <w:pPr>
+        <w:rPr>
+          <w:rFonts w:eastAsiaTheme="minorEastAsia"/>
+          <w:i/>
+        </w:rPr>
+      </w:pPr>
+      <m:oMathPara>
+        <m:oMath>
+          <m:f>
+            <m:fPr>
+              <m:ctrlPr>
+                <w:rPr>
+                  <w:rFonts w:ascii="Cambria Math" w:hAnsi="Cambria Math"/>
+                  <w:i/>
+                  <w:lang w:val="sr-Latn-RS"/>
+                </w:rPr>
+              </m:ctrlPr>
+            </m:fPr>
+            <m:num>
+              <m:r>
+                <w:rPr>
+                  <w:rFonts w:ascii="Cambria Math" w:hAnsi="Cambria Math"/>
+                  <w:lang w:val="sr-Latn-RS"/>
+                </w:rPr>
+                <m:t>2BČ+2BS</m:t>
+              </m:r>
+            </m:num>
+            <m:den>
+              <m:r>
+                <w:rPr>
+                  <w:rFonts w:ascii="Cambria Math" w:hAnsi="Cambria Math"/>
+                  <w:lang w:val="sr-Latn-RS"/>
+                </w:rPr>
+                <m:t>(B+3N)(N+P+Č+S)</m:t>
+              </m:r>
+            </m:den>
+          </m:f>
+          <m:r>
+            <w:rPr>
+              <w:rFonts w:ascii="Cambria Math" w:hAnsi="Cambria Math"/>
+              <w:lang w:val="sr-Latn-RS"/>
+            </w:rPr>
+            <m:t>=0</m:t>
+          </m:r>
+          <m:r>
+            <w:rPr>
+              <w:rFonts w:ascii="Cambria Math" w:eastAsiaTheme="minorEastAsia" w:hAnsi="Cambria Math"/>
+            </w:rPr>
+            <m:t>→2B</m:t>
+          </m:r>
+          <m:r>
+            <w:rPr>
+              <w:rFonts w:ascii="Cambria Math" w:eastAsiaTheme="minorEastAsia" w:hAnsi="Cambria Math"/>
+              <w:lang w:val="sr-Latn-RS"/>
+            </w:rPr>
+            <m:t>Č+2BS</m:t>
+          </m:r>
+          <m:r>
+            <w:rPr>
+              <w:rFonts w:ascii="Cambria Math" w:eastAsiaTheme="minorEastAsia" w:hAnsi="Cambria Math"/>
+            </w:rPr>
+            <m:t>=0</m:t>
+          </m:r>
+        </m:oMath>
+      </m:oMathPara>
+    </w:p>
+    <w:p>
+      <w:pPr>
+        <w:rPr>
+          <w:lang w:val="sr-Latn-RS"/>
+        </w:rPr>
+      </w:pPr>
+      <w:r>
+        <w:t>Po</w:t>
       </w:r>
-      <w:proofErr w:type="spellEnd"/>
+      <w:r>
+        <w:rPr>
+          <w:lang w:val="sr-Latn-RS"/>
+        </w:rPr>
+        <w:t xml:space="preserve">što N (nagrada) ne figuriše u krajnjoj jednačini znači da mi ne možemo da utičemo </w:t>
+      </w:r>
       <w:proofErr w:type="gramStart"/>
       <w:r>
         <w:rPr>
-          <w:rFonts w:eastAsiaTheme="minorEastAsia"/>
-          <w:b/>
+          <w:lang w:val="sr-Latn-RS"/>
         </w:rPr>
-        <w:t>:</w:t>
+        <w:t>na</w:t>
       </w:r>
       <w:proofErr w:type="gramEnd"/>
       <w:r>
         <w:rPr>
-          <w:rFonts w:eastAsiaTheme="minorEastAsia"/>
-          <w:b/>
+          <w:lang w:val="sr-Latn-RS"/>
         </w:rPr>
-        <w:br/>
+        <w:t xml:space="preserve"> sistem.</w:t>
       </w:r>
-      <w:proofErr w:type="spellStart"/>
+    </w:p>
+    <w:p>
+      <w:pPr>
+        <w:rPr>
+          <w:lang w:val="sr-Latn-RS"/>
+        </w:rPr>
+      </w:pPr>
+    </w:p>
+    <w:p>
+      <w:pPr>
+        <w:rPr>
+          <w:lang w:val="sr-Latn-RS"/>
+        </w:rPr>
+      </w:pPr>
       <w:r>
         <w:rPr>
-          <w:rFonts w:eastAsiaTheme="minorEastAsia"/>
+          <w:lang w:val="sr-Latn-RS"/>
         </w:rPr>
-        <w:t>Kada</w:t>
-      </w:r>
-      <w:proofErr w:type="spellEnd"/>
-      <w:r>
-        <w:rPr>
-          <w:rFonts w:eastAsiaTheme="minorEastAsia"/>
-        </w:rPr>
-        <w:t xml:space="preserve"> bi se </w:t>
-      </w:r>
-      <w:proofErr w:type="spellStart"/>
-      <w:r>
-        <w:rPr>
-          <w:rFonts w:eastAsiaTheme="minorEastAsia"/>
-        </w:rPr>
-        <w:t>celokupna</w:t>
-      </w:r>
-      <w:proofErr w:type="spellEnd"/>
-      <w:r>
-        <w:rPr>
-          <w:rFonts w:eastAsiaTheme="minorEastAsia"/>
-        </w:rPr>
-        <w:t xml:space="preserve"> </w:t>
-      </w:r>
-      <w:proofErr w:type="spellStart"/>
-      <w:r>
-        <w:rPr>
-          <w:rFonts w:eastAsiaTheme="minorEastAsia"/>
-        </w:rPr>
-        <w:t>situacija</w:t>
-      </w:r>
-      <w:proofErr w:type="spellEnd"/>
-      <w:r>
-        <w:rPr>
-          <w:rFonts w:eastAsiaTheme="minorEastAsia"/>
-        </w:rPr>
-        <w:t xml:space="preserve"> </w:t>
-      </w:r>
-      <w:proofErr w:type="spellStart"/>
-      <w:r>
-        <w:rPr>
-          <w:rFonts w:eastAsiaTheme="minorEastAsia"/>
-        </w:rPr>
-        <w:t>posmatrala</w:t>
-      </w:r>
-      <w:proofErr w:type="spellEnd"/>
-      <w:r>
-        <w:rPr>
-          <w:rFonts w:eastAsiaTheme="minorEastAsia"/>
-        </w:rPr>
-        <w:t xml:space="preserve"> </w:t>
-      </w:r>
-      <w:proofErr w:type="spellStart"/>
-      <w:r>
-        <w:rPr>
-          <w:rFonts w:eastAsiaTheme="minorEastAsia"/>
-        </w:rPr>
-        <w:t>iz</w:t>
-      </w:r>
-      <w:proofErr w:type="spellEnd"/>
-      <w:r>
-        <w:rPr>
-          <w:rFonts w:eastAsiaTheme="minorEastAsia"/>
-        </w:rPr>
-        <w:t xml:space="preserve"> </w:t>
-      </w:r>
-      <w:proofErr w:type="spellStart"/>
-      <w:r>
-        <w:rPr>
-          <w:rFonts w:eastAsiaTheme="minorEastAsia"/>
-        </w:rPr>
-        <w:t>ugla</w:t>
-      </w:r>
-      <w:proofErr w:type="spellEnd"/>
-      <w:r>
-        <w:rPr>
-          <w:rFonts w:eastAsiaTheme="minorEastAsia"/>
-        </w:rPr>
-        <w:t xml:space="preserve"> </w:t>
-      </w:r>
-      <w:proofErr w:type="spellStart"/>
-      <w:r>
-        <w:rPr>
-          <w:rFonts w:eastAsiaTheme="minorEastAsia"/>
-        </w:rPr>
-        <w:t>zakonodavca</w:t>
-      </w:r>
-      <w:proofErr w:type="spellEnd"/>
-      <w:r>
-        <w:rPr>
-          <w:rFonts w:eastAsiaTheme="minorEastAsia"/>
-        </w:rPr>
-        <w:t xml:space="preserve"> </w:t>
-      </w:r>
-      <w:proofErr w:type="spellStart"/>
-      <w:r>
-        <w:rPr>
-          <w:rFonts w:eastAsiaTheme="minorEastAsia"/>
-        </w:rPr>
-        <w:t>logika</w:t>
-      </w:r>
-      <w:proofErr w:type="spellEnd"/>
-      <w:r>
-        <w:rPr>
-          <w:rFonts w:eastAsiaTheme="minorEastAsia"/>
-        </w:rPr>
-        <w:t xml:space="preserve"> bi </w:t>
-      </w:r>
-      <w:proofErr w:type="spellStart"/>
-      <w:r>
-        <w:rPr>
-          <w:rFonts w:eastAsiaTheme="minorEastAsia"/>
-        </w:rPr>
-        <w:t>bila</w:t>
-      </w:r>
-      <w:proofErr w:type="spellEnd"/>
-      <w:r>
-        <w:rPr>
-          <w:rFonts w:eastAsiaTheme="minorEastAsia"/>
-        </w:rPr>
-        <w:t xml:space="preserve"> </w:t>
-      </w:r>
-      <w:proofErr w:type="spellStart"/>
-      <w:r>
-        <w:rPr>
-          <w:rFonts w:eastAsiaTheme="minorEastAsia"/>
-        </w:rPr>
-        <w:t>sledeća</w:t>
-      </w:r>
-      <w:proofErr w:type="spellEnd"/>
-      <w:r>
-        <w:rPr>
-          <w:rFonts w:eastAsiaTheme="minorEastAsia"/>
-        </w:rPr>
-        <w:t xml:space="preserve">: </w:t>
-      </w:r>
-      <w:proofErr w:type="spellStart"/>
-      <w:r>
-        <w:rPr>
-          <w:rFonts w:eastAsiaTheme="minorEastAsia"/>
-        </w:rPr>
-        <w:t>Treba</w:t>
-      </w:r>
-      <w:proofErr w:type="spellEnd"/>
-      <w:r>
-        <w:rPr>
-          <w:rFonts w:eastAsiaTheme="minorEastAsia"/>
-        </w:rPr>
-        <w:t xml:space="preserve"> </w:t>
-      </w:r>
-      <w:proofErr w:type="spellStart"/>
-      <w:r>
-        <w:rPr>
-          <w:rFonts w:eastAsiaTheme="minorEastAsia"/>
-        </w:rPr>
-        <w:t>uvesti</w:t>
-      </w:r>
-      <w:proofErr w:type="spellEnd"/>
-      <w:r>
-        <w:rPr>
-          <w:rFonts w:eastAsiaTheme="minorEastAsia"/>
-        </w:rPr>
-        <w:t xml:space="preserve"> </w:t>
-      </w:r>
-      <w:proofErr w:type="spellStart"/>
-      <w:r>
-        <w:rPr>
-          <w:rFonts w:eastAsiaTheme="minorEastAsia"/>
-        </w:rPr>
-        <w:t>novčanu</w:t>
-      </w:r>
-      <w:proofErr w:type="spellEnd"/>
-      <w:r>
-        <w:rPr>
-          <w:rFonts w:eastAsiaTheme="minorEastAsia"/>
-        </w:rPr>
-        <w:t xml:space="preserve"> </w:t>
-      </w:r>
-      <w:proofErr w:type="spellStart"/>
-      <w:r>
-        <w:rPr>
-          <w:rFonts w:eastAsiaTheme="minorEastAsia"/>
-        </w:rPr>
-        <w:t>kaznu</w:t>
-      </w:r>
-      <w:proofErr w:type="spellEnd"/>
-      <w:r>
-        <w:rPr>
-          <w:rFonts w:eastAsiaTheme="minorEastAsia"/>
-        </w:rPr>
-        <w:t xml:space="preserve"> </w:t>
-      </w:r>
-      <w:proofErr w:type="spellStart"/>
-      <w:r>
-        <w:rPr>
-          <w:rFonts w:eastAsiaTheme="minorEastAsia"/>
-        </w:rPr>
-        <w:t>kojom</w:t>
-      </w:r>
-      <w:proofErr w:type="spellEnd"/>
-      <w:r>
-        <w:rPr>
-          <w:rFonts w:eastAsiaTheme="minorEastAsia"/>
-        </w:rPr>
-        <w:t xml:space="preserve"> se </w:t>
-      </w:r>
-      <w:proofErr w:type="spellStart"/>
-      <w:r>
-        <w:rPr>
-          <w:rFonts w:eastAsiaTheme="minorEastAsia"/>
-        </w:rPr>
-        <w:t>kažnjava</w:t>
-      </w:r>
-      <w:proofErr w:type="spellEnd"/>
-      <w:r>
-        <w:rPr>
-          <w:rFonts w:eastAsiaTheme="minorEastAsia"/>
-        </w:rPr>
-        <w:t xml:space="preserve"> </w:t>
-      </w:r>
-      <w:proofErr w:type="spellStart"/>
-      <w:r>
-        <w:rPr>
-          <w:rFonts w:eastAsiaTheme="minorEastAsia"/>
-        </w:rPr>
-        <w:t>lopov</w:t>
-      </w:r>
-      <w:proofErr w:type="spellEnd"/>
-      <w:r>
-        <w:rPr>
-          <w:rFonts w:eastAsiaTheme="minorEastAsia"/>
-        </w:rPr>
-        <w:t xml:space="preserve"> i ta </w:t>
-      </w:r>
-      <w:proofErr w:type="spellStart"/>
-      <w:r>
-        <w:rPr>
-          <w:rFonts w:eastAsiaTheme="minorEastAsia"/>
-        </w:rPr>
-        <w:t>novčana</w:t>
-      </w:r>
-      <w:proofErr w:type="spellEnd"/>
-      <w:r>
-        <w:rPr>
-          <w:rFonts w:eastAsiaTheme="minorEastAsia"/>
-        </w:rPr>
-        <w:t xml:space="preserve"> </w:t>
-      </w:r>
-      <w:proofErr w:type="spellStart"/>
-      <w:r>
-        <w:rPr>
-          <w:rFonts w:eastAsiaTheme="minorEastAsia"/>
-        </w:rPr>
-        <w:t>kazna</w:t>
-      </w:r>
-      <w:proofErr w:type="spellEnd"/>
-      <w:r>
-        <w:rPr>
-          <w:rFonts w:eastAsiaTheme="minorEastAsia"/>
-        </w:rPr>
-        <w:t xml:space="preserve"> bi </w:t>
-      </w:r>
-      <w:proofErr w:type="spellStart"/>
-      <w:r>
-        <w:rPr>
-          <w:rFonts w:eastAsiaTheme="minorEastAsia"/>
-        </w:rPr>
-        <w:t>trebala</w:t>
-      </w:r>
-      <w:proofErr w:type="spellEnd"/>
-      <w:r>
-        <w:rPr>
-          <w:rFonts w:eastAsiaTheme="minorEastAsia"/>
-        </w:rPr>
-        <w:t xml:space="preserve"> da </w:t>
-      </w:r>
-      <w:proofErr w:type="spellStart"/>
-      <w:r>
-        <w:rPr>
-          <w:rFonts w:eastAsiaTheme="minorEastAsia"/>
-        </w:rPr>
-        <w:t>pokriva</w:t>
-      </w:r>
-      <w:proofErr w:type="spellEnd"/>
-      <w:r>
-        <w:rPr>
-          <w:rFonts w:eastAsiaTheme="minorEastAsia"/>
-        </w:rPr>
-        <w:t xml:space="preserve"> </w:t>
-      </w:r>
-      <w:proofErr w:type="spellStart"/>
-      <w:r>
-        <w:rPr>
-          <w:rFonts w:eastAsiaTheme="minorEastAsia"/>
-        </w:rPr>
-        <w:t>platu</w:t>
-      </w:r>
-      <w:proofErr w:type="spellEnd"/>
-      <w:r>
-        <w:rPr>
-          <w:rFonts w:eastAsiaTheme="minorEastAsia"/>
-        </w:rPr>
-        <w:t xml:space="preserve"> </w:t>
+        <w:lastRenderedPageBreak/>
+        <w:t>Mislim da je logično da zakonodavac zatvor i nagradu određuje prema plati čuvara</w:t>
       </w:r>
       <w:r>
         <w:rPr>
-          <w:rFonts w:eastAsiaTheme="minorEastAsia"/>
+          <w:lang w:val="sr-Latn-RS"/>
         </w:rPr>
-        <w:t xml:space="preserve">i </w:t>
+        <w:t xml:space="preserve"> koju on sam određuje. S</w:t>
       </w:r>
-      <w:proofErr w:type="spellStart"/>
       <w:r>
         <w:rPr>
-          <w:rFonts w:eastAsiaTheme="minorEastAsia"/>
+          <w:lang w:val="sr-Latn-RS"/>
         </w:rPr>
-        <w:t>možda</w:t>
+        <w:t>matram da je ovo rešenje najvalidnije za razmatranje:</w:t>
       </w:r>
-      <w:proofErr w:type="spellEnd"/>
       <w:r>
         <w:rPr>
-          <w:rFonts w:eastAsiaTheme="minorEastAsia"/>
-        </w:rPr>
-        <w:t xml:space="preserve"> </w:t>
-      </w:r>
-      <w:proofErr w:type="spellStart"/>
-      <w:r>
-        <w:rPr>
-          <w:rFonts w:eastAsiaTheme="minorEastAsia"/>
-        </w:rPr>
-        <w:t>deo</w:t>
-      </w:r>
-      <w:proofErr w:type="spellEnd"/>
-      <w:r>
-        <w:rPr>
-          <w:rFonts w:eastAsiaTheme="minorEastAsia"/>
-        </w:rPr>
-        <w:t xml:space="preserve"> </w:t>
-      </w:r>
-      <w:proofErr w:type="spellStart"/>
-      <w:r>
-        <w:rPr>
-          <w:rFonts w:eastAsiaTheme="minorEastAsia"/>
-        </w:rPr>
-        <w:t>nagrade</w:t>
-      </w:r>
-      <w:proofErr w:type="spellEnd"/>
-      <w:r>
-        <w:rPr>
-          <w:rFonts w:eastAsiaTheme="minorEastAsia"/>
-        </w:rPr>
-        <w:t xml:space="preserve"> </w:t>
-      </w:r>
-      <w:proofErr w:type="spellStart"/>
-      <w:r>
-        <w:rPr>
-          <w:rFonts w:eastAsiaTheme="minorEastAsia"/>
-        </w:rPr>
-        <w:t>čuvara</w:t>
-      </w:r>
-      <w:proofErr w:type="spellEnd"/>
-      <w:r>
-        <w:rPr>
-          <w:rFonts w:eastAsiaTheme="minorEastAsia"/>
-        </w:rPr>
-        <w:t xml:space="preserve">. </w:t>
-      </w:r>
-      <w:proofErr w:type="spellStart"/>
-      <w:proofErr w:type="gramStart"/>
-      <w:r>
-        <w:rPr>
-          <w:rFonts w:eastAsiaTheme="minorEastAsia"/>
-        </w:rPr>
-        <w:t>Vrši</w:t>
-      </w:r>
-      <w:proofErr w:type="spellEnd"/>
-      <w:r>
-        <w:rPr>
-          <w:rFonts w:eastAsiaTheme="minorEastAsia"/>
-        </w:rPr>
-        <w:t xml:space="preserve"> se </w:t>
-      </w:r>
-      <w:proofErr w:type="spellStart"/>
-      <w:r>
-        <w:rPr>
-          <w:rFonts w:eastAsiaTheme="minorEastAsia"/>
-        </w:rPr>
-        <w:t>procena</w:t>
-      </w:r>
-      <w:proofErr w:type="spellEnd"/>
-      <w:r>
-        <w:rPr>
-          <w:rFonts w:eastAsiaTheme="minorEastAsia"/>
-        </w:rPr>
-        <w:t xml:space="preserve"> </w:t>
-      </w:r>
-      <w:proofErr w:type="spellStart"/>
-      <w:r>
-        <w:rPr>
-          <w:rFonts w:eastAsiaTheme="minorEastAsia"/>
-        </w:rPr>
-        <w:t>koliko</w:t>
-      </w:r>
-      <w:proofErr w:type="spellEnd"/>
-      <w:r>
-        <w:rPr>
-          <w:rFonts w:eastAsiaTheme="minorEastAsia"/>
-        </w:rPr>
-        <w:t xml:space="preserve"> se </w:t>
-      </w:r>
-      <w:proofErr w:type="spellStart"/>
-      <w:r>
-        <w:rPr>
-          <w:rFonts w:eastAsiaTheme="minorEastAsia"/>
-        </w:rPr>
-        <w:t>često</w:t>
-      </w:r>
-      <w:proofErr w:type="spellEnd"/>
-      <w:r>
-        <w:rPr>
-          <w:rFonts w:eastAsiaTheme="minorEastAsia"/>
-        </w:rPr>
-        <w:t xml:space="preserve"> </w:t>
-      </w:r>
-      <w:proofErr w:type="spellStart"/>
-      <w:r>
-        <w:rPr>
-          <w:rFonts w:eastAsiaTheme="minorEastAsia"/>
-        </w:rPr>
-        <w:t>krade</w:t>
-      </w:r>
-      <w:proofErr w:type="spellEnd"/>
-      <w:r>
-        <w:rPr>
-          <w:rFonts w:eastAsiaTheme="minorEastAsia"/>
-        </w:rPr>
-        <w:t xml:space="preserve"> </w:t>
-      </w:r>
-      <w:proofErr w:type="spellStart"/>
-      <w:r>
-        <w:rPr>
-          <w:rFonts w:eastAsiaTheme="minorEastAsia"/>
-        </w:rPr>
-        <w:t>roba</w:t>
-      </w:r>
-      <w:proofErr w:type="spellEnd"/>
-      <w:r>
-        <w:rPr>
-          <w:rFonts w:eastAsiaTheme="minorEastAsia"/>
-        </w:rPr>
-        <w:t xml:space="preserve"> (</w:t>
-      </w:r>
-      <w:proofErr w:type="spellStart"/>
-      <w:r>
-        <w:rPr>
-          <w:rFonts w:eastAsiaTheme="minorEastAsia"/>
-        </w:rPr>
-        <w:t>blago</w:t>
-      </w:r>
-      <w:proofErr w:type="spellEnd"/>
-      <w:r>
-        <w:rPr>
-          <w:rFonts w:eastAsiaTheme="minorEastAsia"/>
-        </w:rPr>
-        <w:t>).</w:t>
-      </w:r>
-      <w:proofErr w:type="gramEnd"/>
-      <w:r>
-        <w:rPr>
-          <w:rFonts w:eastAsiaTheme="minorEastAsia"/>
-        </w:rPr>
-        <w:t xml:space="preserve"> </w:t>
-      </w:r>
-      <w:proofErr w:type="spellStart"/>
-      <w:r>
-        <w:rPr>
-          <w:rFonts w:eastAsiaTheme="minorEastAsia"/>
-        </w:rPr>
-        <w:t>Vrši</w:t>
-      </w:r>
-      <w:proofErr w:type="spellEnd"/>
-      <w:r>
-        <w:rPr>
-          <w:rFonts w:eastAsiaTheme="minorEastAsia"/>
-        </w:rPr>
-        <w:t xml:space="preserve"> se </w:t>
-      </w:r>
-      <w:proofErr w:type="spellStart"/>
-      <w:r>
-        <w:rPr>
-          <w:rFonts w:eastAsiaTheme="minorEastAsia"/>
-        </w:rPr>
-        <w:t>usrednjavanje</w:t>
-      </w:r>
-      <w:proofErr w:type="spellEnd"/>
-      <w:r>
-        <w:rPr>
-          <w:rFonts w:eastAsiaTheme="minorEastAsia"/>
-        </w:rPr>
-        <w:t xml:space="preserve"> </w:t>
-      </w:r>
-      <w:proofErr w:type="spellStart"/>
-      <w:r>
-        <w:rPr>
-          <w:rFonts w:eastAsiaTheme="minorEastAsia"/>
-        </w:rPr>
-        <w:t>broja</w:t>
-      </w:r>
-      <w:proofErr w:type="spellEnd"/>
-      <w:r>
-        <w:rPr>
-          <w:rFonts w:eastAsiaTheme="minorEastAsia"/>
-        </w:rPr>
-        <w:t xml:space="preserve"> </w:t>
-      </w:r>
-      <w:proofErr w:type="spellStart"/>
-      <w:r>
-        <w:rPr>
-          <w:rFonts w:eastAsiaTheme="minorEastAsia"/>
-        </w:rPr>
-        <w:t>krađa</w:t>
-      </w:r>
-      <w:proofErr w:type="spellEnd"/>
-      <w:r>
-        <w:rPr>
-          <w:rFonts w:eastAsiaTheme="minorEastAsia"/>
-        </w:rPr>
-        <w:t xml:space="preserve"> </w:t>
-      </w:r>
-      <w:proofErr w:type="spellStart"/>
-      <w:proofErr w:type="gramStart"/>
-      <w:r>
-        <w:rPr>
-          <w:rFonts w:eastAsiaTheme="minorEastAsia"/>
-        </w:rPr>
-        <w:t>na</w:t>
-      </w:r>
-      <w:proofErr w:type="spellEnd"/>
-      <w:proofErr w:type="gramEnd"/>
-      <w:r>
-        <w:rPr>
-          <w:rFonts w:eastAsiaTheme="minorEastAsia"/>
-        </w:rPr>
-        <w:t xml:space="preserve"> </w:t>
-      </w:r>
-      <w:proofErr w:type="spellStart"/>
-      <w:r>
-        <w:rPr>
-          <w:rFonts w:eastAsiaTheme="minorEastAsia"/>
-        </w:rPr>
-        <w:t>nekom</w:t>
-      </w:r>
-      <w:proofErr w:type="spellEnd"/>
-      <w:r>
-        <w:rPr>
-          <w:rFonts w:eastAsiaTheme="minorEastAsia"/>
-        </w:rPr>
-        <w:t xml:space="preserve"> </w:t>
-      </w:r>
-      <w:proofErr w:type="spellStart"/>
-      <w:r>
-        <w:rPr>
-          <w:rFonts w:eastAsiaTheme="minorEastAsia"/>
-        </w:rPr>
-        <w:t>mesečnom</w:t>
-      </w:r>
-      <w:proofErr w:type="spellEnd"/>
-      <w:r>
-        <w:rPr>
-          <w:rFonts w:eastAsiaTheme="minorEastAsia"/>
-        </w:rPr>
-        <w:t xml:space="preserve"> </w:t>
-      </w:r>
-      <w:proofErr w:type="spellStart"/>
-      <w:r>
-        <w:rPr>
-          <w:rFonts w:eastAsiaTheme="minorEastAsia"/>
-        </w:rPr>
-        <w:t>nivou</w:t>
-      </w:r>
-      <w:proofErr w:type="spellEnd"/>
-      <w:r>
-        <w:rPr>
-          <w:rFonts w:eastAsiaTheme="minorEastAsia"/>
-        </w:rPr>
-        <w:t xml:space="preserve"> i </w:t>
-      </w:r>
-      <w:proofErr w:type="spellStart"/>
-      <w:r>
-        <w:rPr>
-          <w:rFonts w:eastAsiaTheme="minorEastAsia"/>
-        </w:rPr>
-        <w:t>postavlja</w:t>
-      </w:r>
-      <w:proofErr w:type="spellEnd"/>
-      <w:r>
-        <w:rPr>
-          <w:rFonts w:eastAsiaTheme="minorEastAsia"/>
-        </w:rPr>
-        <w:t xml:space="preserve"> se </w:t>
-      </w:r>
-      <w:proofErr w:type="spellStart"/>
-      <w:r>
-        <w:rPr>
-          <w:rFonts w:eastAsiaTheme="minorEastAsia"/>
-        </w:rPr>
-        <w:t>novčana</w:t>
-      </w:r>
-      <w:proofErr w:type="spellEnd"/>
-      <w:r>
-        <w:rPr>
-          <w:rFonts w:eastAsiaTheme="minorEastAsia"/>
-        </w:rPr>
-        <w:t xml:space="preserve"> </w:t>
-      </w:r>
-      <w:proofErr w:type="spellStart"/>
-      <w:r>
-        <w:rPr>
-          <w:rFonts w:eastAsiaTheme="minorEastAsia"/>
-        </w:rPr>
-        <w:t>kazna</w:t>
-      </w:r>
-      <w:proofErr w:type="spellEnd"/>
-      <w:r>
-        <w:rPr>
-          <w:rFonts w:eastAsiaTheme="minorEastAsia"/>
-        </w:rPr>
-        <w:t xml:space="preserve"> </w:t>
-      </w:r>
-      <w:proofErr w:type="spellStart"/>
-      <w:r>
-        <w:rPr>
-          <w:rFonts w:eastAsiaTheme="minorEastAsia"/>
-        </w:rPr>
-        <w:t>takva</w:t>
-      </w:r>
-      <w:proofErr w:type="spellEnd"/>
-      <w:r>
-        <w:rPr>
-          <w:rFonts w:eastAsiaTheme="minorEastAsia"/>
-        </w:rPr>
-        <w:t xml:space="preserve"> da </w:t>
-      </w:r>
-      <w:proofErr w:type="spellStart"/>
-      <w:r>
-        <w:rPr>
-          <w:rFonts w:eastAsiaTheme="minorEastAsia"/>
-        </w:rPr>
-        <w:t>ona</w:t>
-      </w:r>
-      <w:proofErr w:type="spellEnd"/>
-      <w:r>
-        <w:rPr>
-          <w:rFonts w:eastAsiaTheme="minorEastAsia"/>
-        </w:rPr>
-        <w:t xml:space="preserve"> </w:t>
-      </w:r>
-      <w:proofErr w:type="spellStart"/>
-      <w:r>
-        <w:rPr>
-          <w:rFonts w:eastAsiaTheme="minorEastAsia"/>
-        </w:rPr>
-        <w:t>pokrije</w:t>
-      </w:r>
-      <w:proofErr w:type="spellEnd"/>
-      <w:r>
-        <w:rPr>
-          <w:rFonts w:eastAsiaTheme="minorEastAsia"/>
-        </w:rPr>
-        <w:t xml:space="preserve"> </w:t>
-      </w:r>
-      <w:proofErr w:type="spellStart"/>
-      <w:r>
-        <w:rPr>
-          <w:rFonts w:eastAsiaTheme="minorEastAsia"/>
-        </w:rPr>
-        <w:t>platu</w:t>
-      </w:r>
-      <w:proofErr w:type="spellEnd"/>
-      <w:r>
-        <w:rPr>
-          <w:rFonts w:eastAsiaTheme="minorEastAsia"/>
-        </w:rPr>
-        <w:t xml:space="preserve"> </w:t>
-      </w:r>
-      <w:proofErr w:type="spellStart"/>
-      <w:r>
-        <w:rPr>
-          <w:rFonts w:eastAsiaTheme="minorEastAsia"/>
-        </w:rPr>
-        <w:t>čuvara</w:t>
-      </w:r>
-      <w:proofErr w:type="spellEnd"/>
-      <w:r>
-        <w:rPr>
-          <w:rFonts w:eastAsiaTheme="minorEastAsia"/>
-        </w:rPr>
-        <w:t xml:space="preserve">. </w:t>
-      </w:r>
-      <w:proofErr w:type="spellStart"/>
-      <w:r>
-        <w:rPr>
-          <w:rFonts w:eastAsiaTheme="minorEastAsia"/>
-        </w:rPr>
-        <w:t>Nagradu</w:t>
-      </w:r>
-      <w:proofErr w:type="spellEnd"/>
-      <w:r>
-        <w:rPr>
-          <w:rFonts w:eastAsiaTheme="minorEastAsia"/>
-        </w:rPr>
-        <w:t xml:space="preserve"> </w:t>
-      </w:r>
-      <w:proofErr w:type="spellStart"/>
-      <w:r>
-        <w:rPr>
-          <w:rFonts w:eastAsiaTheme="minorEastAsia"/>
-        </w:rPr>
-        <w:t>čuvaru</w:t>
-      </w:r>
-      <w:proofErr w:type="spellEnd"/>
-      <w:r>
-        <w:rPr>
-          <w:rFonts w:eastAsiaTheme="minorEastAsia"/>
-        </w:rPr>
-        <w:t xml:space="preserve"> </w:t>
-      </w:r>
-      <w:proofErr w:type="spellStart"/>
-      <w:r>
-        <w:rPr>
-          <w:rFonts w:eastAsiaTheme="minorEastAsia"/>
-        </w:rPr>
-        <w:t>dajemo</w:t>
-      </w:r>
-      <w:proofErr w:type="spellEnd"/>
-      <w:r>
-        <w:rPr>
-          <w:rFonts w:eastAsiaTheme="minorEastAsia"/>
-        </w:rPr>
-        <w:t xml:space="preserve"> u </w:t>
-      </w:r>
-      <w:proofErr w:type="spellStart"/>
-      <w:r>
-        <w:rPr>
-          <w:rFonts w:eastAsiaTheme="minorEastAsia"/>
-        </w:rPr>
-        <w:t>odnosu</w:t>
-      </w:r>
-      <w:proofErr w:type="spellEnd"/>
-      <w:r>
-        <w:rPr>
-          <w:rFonts w:eastAsiaTheme="minorEastAsia"/>
-        </w:rPr>
-        <w:t xml:space="preserve"> </w:t>
-      </w:r>
-      <w:proofErr w:type="spellStart"/>
-      <w:proofErr w:type="gramStart"/>
-      <w:r>
-        <w:rPr>
-          <w:rFonts w:eastAsiaTheme="minorEastAsia"/>
-        </w:rPr>
-        <w:t>na</w:t>
-      </w:r>
-      <w:proofErr w:type="spellEnd"/>
-      <w:proofErr w:type="gramEnd"/>
-      <w:r>
-        <w:rPr>
-          <w:rFonts w:eastAsiaTheme="minorEastAsia"/>
-        </w:rPr>
-        <w:t xml:space="preserve"> </w:t>
-      </w:r>
-      <w:proofErr w:type="spellStart"/>
-      <w:r>
-        <w:rPr>
-          <w:rFonts w:eastAsiaTheme="minorEastAsia"/>
-        </w:rPr>
-        <w:t>samu</w:t>
-      </w:r>
-      <w:proofErr w:type="spellEnd"/>
-      <w:r>
-        <w:rPr>
-          <w:rFonts w:eastAsiaTheme="minorEastAsia"/>
-        </w:rPr>
-        <w:t xml:space="preserve"> </w:t>
-      </w:r>
-      <w:proofErr w:type="spellStart"/>
-      <w:r>
-        <w:rPr>
-          <w:rFonts w:eastAsiaTheme="minorEastAsia"/>
-        </w:rPr>
-        <w:t>vrednost</w:t>
-      </w:r>
-      <w:proofErr w:type="spellEnd"/>
-      <w:r>
-        <w:rPr>
-          <w:rFonts w:eastAsiaTheme="minorEastAsia"/>
-        </w:rPr>
-        <w:t xml:space="preserve"> robe (</w:t>
-      </w:r>
-      <w:proofErr w:type="spellStart"/>
-      <w:r>
-        <w:rPr>
-          <w:rFonts w:eastAsiaTheme="minorEastAsia"/>
-        </w:rPr>
-        <w:t>blaga</w:t>
-      </w:r>
-      <w:proofErr w:type="spellEnd"/>
-      <w:r>
-        <w:rPr>
-          <w:rFonts w:eastAsiaTheme="minorEastAsia"/>
-        </w:rPr>
-        <w:t xml:space="preserve">) </w:t>
-      </w:r>
-      <w:proofErr w:type="spellStart"/>
-      <w:r>
-        <w:rPr>
-          <w:rFonts w:eastAsiaTheme="minorEastAsia"/>
-        </w:rPr>
-        <w:t>kako</w:t>
-      </w:r>
-      <w:proofErr w:type="spellEnd"/>
-      <w:r>
-        <w:rPr>
-          <w:rFonts w:eastAsiaTheme="minorEastAsia"/>
-        </w:rPr>
-        <w:t xml:space="preserve"> </w:t>
-      </w:r>
-      <w:proofErr w:type="spellStart"/>
-      <w:r>
-        <w:rPr>
-          <w:rFonts w:eastAsiaTheme="minorEastAsia"/>
-        </w:rPr>
-        <w:t>bismo</w:t>
-      </w:r>
-      <w:proofErr w:type="spellEnd"/>
-      <w:r>
-        <w:rPr>
-          <w:rFonts w:eastAsiaTheme="minorEastAsia"/>
-        </w:rPr>
-        <w:t xml:space="preserve"> </w:t>
-      </w:r>
-      <w:proofErr w:type="spellStart"/>
-      <w:r>
-        <w:rPr>
-          <w:rFonts w:eastAsiaTheme="minorEastAsia"/>
-        </w:rPr>
-        <w:t>ga</w:t>
-      </w:r>
-      <w:proofErr w:type="spellEnd"/>
-      <w:r>
-        <w:rPr>
-          <w:rFonts w:eastAsiaTheme="minorEastAsia"/>
-        </w:rPr>
-        <w:t xml:space="preserve"> </w:t>
-      </w:r>
-      <w:proofErr w:type="spellStart"/>
-      <w:r>
-        <w:rPr>
-          <w:rFonts w:eastAsiaTheme="minorEastAsia"/>
-        </w:rPr>
-        <w:t>dodatno</w:t>
-      </w:r>
-      <w:proofErr w:type="spellEnd"/>
-      <w:r>
-        <w:rPr>
-          <w:rFonts w:eastAsiaTheme="minorEastAsia"/>
-        </w:rPr>
-        <w:t xml:space="preserve"> </w:t>
-      </w:r>
-      <w:proofErr w:type="spellStart"/>
-      <w:r>
-        <w:rPr>
-          <w:rFonts w:eastAsiaTheme="minorEastAsia"/>
-        </w:rPr>
-        <w:t>motivisali</w:t>
-      </w:r>
-      <w:proofErr w:type="spellEnd"/>
-      <w:r>
-        <w:rPr>
-          <w:rFonts w:eastAsiaTheme="minorEastAsia"/>
-        </w:rPr>
-        <w:t xml:space="preserve"> da </w:t>
-      </w:r>
-      <w:proofErr w:type="spellStart"/>
-      <w:r>
-        <w:rPr>
-          <w:rFonts w:eastAsiaTheme="minorEastAsia"/>
-        </w:rPr>
-        <w:t>radi</w:t>
-      </w:r>
-      <w:proofErr w:type="spellEnd"/>
-      <w:r>
-        <w:rPr>
-          <w:rFonts w:eastAsiaTheme="minorEastAsia"/>
-        </w:rPr>
-        <w:t xml:space="preserve">, a </w:t>
-      </w:r>
-      <w:proofErr w:type="spellStart"/>
-      <w:r>
-        <w:rPr>
-          <w:rFonts w:eastAsiaTheme="minorEastAsia"/>
-        </w:rPr>
-        <w:t>lopov</w:t>
-      </w:r>
-      <w:proofErr w:type="spellEnd"/>
-      <w:r>
-        <w:rPr>
-          <w:rFonts w:eastAsiaTheme="minorEastAsia"/>
-        </w:rPr>
-        <w:t xml:space="preserve"> </w:t>
-      </w:r>
-      <w:proofErr w:type="spellStart"/>
-      <w:r>
-        <w:rPr>
-          <w:rFonts w:eastAsiaTheme="minorEastAsia"/>
-        </w:rPr>
-        <w:t>samim</w:t>
-      </w:r>
-      <w:proofErr w:type="spellEnd"/>
-      <w:r>
-        <w:rPr>
-          <w:rFonts w:eastAsiaTheme="minorEastAsia"/>
-        </w:rPr>
-        <w:t xml:space="preserve"> </w:t>
-      </w:r>
-      <w:proofErr w:type="spellStart"/>
-      <w:r>
-        <w:rPr>
-          <w:rFonts w:eastAsiaTheme="minorEastAsia"/>
-        </w:rPr>
-        <w:t>tim</w:t>
-      </w:r>
-      <w:proofErr w:type="spellEnd"/>
-      <w:r>
-        <w:rPr>
-          <w:rFonts w:eastAsiaTheme="minorEastAsia"/>
-        </w:rPr>
-        <w:t xml:space="preserve"> </w:t>
-      </w:r>
-      <w:proofErr w:type="spellStart"/>
-      <w:r>
-        <w:rPr>
-          <w:rFonts w:eastAsiaTheme="minorEastAsia"/>
-        </w:rPr>
-        <w:t>što</w:t>
-      </w:r>
-      <w:proofErr w:type="spellEnd"/>
-      <w:r>
-        <w:rPr>
-          <w:rFonts w:eastAsiaTheme="minorEastAsia"/>
-        </w:rPr>
-        <w:t xml:space="preserve"> </w:t>
-      </w:r>
-      <w:proofErr w:type="spellStart"/>
-      <w:r>
-        <w:rPr>
-          <w:rFonts w:eastAsiaTheme="minorEastAsia"/>
-        </w:rPr>
-        <w:t>ima</w:t>
-      </w:r>
-      <w:proofErr w:type="spellEnd"/>
-      <w:r>
-        <w:rPr>
-          <w:rFonts w:eastAsiaTheme="minorEastAsia"/>
-        </w:rPr>
-        <w:t xml:space="preserve"> ‘</w:t>
-      </w:r>
-      <w:proofErr w:type="spellStart"/>
-      <w:r>
-        <w:rPr>
-          <w:rFonts w:eastAsiaTheme="minorEastAsia"/>
-        </w:rPr>
-        <w:t>malu</w:t>
-      </w:r>
-      <w:proofErr w:type="spellEnd"/>
-      <w:r>
-        <w:rPr>
-          <w:rFonts w:eastAsiaTheme="minorEastAsia"/>
-        </w:rPr>
-        <w:t xml:space="preserve"> </w:t>
-      </w:r>
-      <w:proofErr w:type="spellStart"/>
-      <w:r>
-        <w:rPr>
-          <w:rFonts w:eastAsiaTheme="minorEastAsia"/>
-        </w:rPr>
-        <w:t>kaznu</w:t>
-      </w:r>
-      <w:proofErr w:type="spellEnd"/>
-      <w:r>
-        <w:rPr>
-          <w:rFonts w:eastAsiaTheme="minorEastAsia"/>
-        </w:rPr>
-        <w:t xml:space="preserve">’ </w:t>
-      </w:r>
-      <w:proofErr w:type="spellStart"/>
-      <w:r>
-        <w:rPr>
-          <w:rFonts w:eastAsiaTheme="minorEastAsia"/>
-        </w:rPr>
-        <w:t>kada</w:t>
-      </w:r>
-      <w:proofErr w:type="spellEnd"/>
-      <w:r>
-        <w:rPr>
-          <w:rFonts w:eastAsiaTheme="minorEastAsia"/>
-        </w:rPr>
-        <w:t xml:space="preserve"> </w:t>
-      </w:r>
-      <w:proofErr w:type="spellStart"/>
-      <w:r>
-        <w:rPr>
-          <w:rFonts w:eastAsiaTheme="minorEastAsia"/>
-        </w:rPr>
-        <w:t>biva</w:t>
-      </w:r>
-      <w:proofErr w:type="spellEnd"/>
-      <w:r>
-        <w:rPr>
-          <w:rFonts w:eastAsiaTheme="minorEastAsia"/>
-        </w:rPr>
-        <w:t xml:space="preserve"> </w:t>
-      </w:r>
-      <w:proofErr w:type="spellStart"/>
-      <w:r>
-        <w:rPr>
-          <w:rFonts w:eastAsiaTheme="minorEastAsia"/>
-        </w:rPr>
-        <w:t>uhva</w:t>
-      </w:r>
-      <w:proofErr w:type="spellEnd"/>
-      <w:r>
-        <w:rPr>
-          <w:rFonts w:eastAsiaTheme="minorEastAsia"/>
           <w:lang w:val="sr-Latn-RS"/>
         </w:rPr>
-        <w:t>ćen ima veću motivaciju da proba da krade.</w:t>
+        <w:br/>
+        <w:t>(Izuzeo sam platu čuvara kada lopov ukrade blago zato što je blago mnogo veće od plate čuvara)</w:t>
       </w:r>
     </w:p>
     <w:tbl>
@@ -2204,7 +2412,7 @@
               <w:rPr>
                 <w:lang w:val="sr-Latn-RS"/>
               </w:rPr>
-              <w:t>N/-Z/Z -N</w:t>
+              <w:t>N/-Z/Z-N</w:t>
             </w:r>
           </w:p>
         </w:tc>
@@ -2224,7 +2432,7 @@
               <w:rPr>
                 <w:lang w:val="sr-Latn-RS"/>
               </w:rPr>
-              <w:t>-P/B/-B+P</w:t>
+              <w:t>-P/B/-B</w:t>
             </w:r>
           </w:p>
         </w:tc>
@@ -2293,10 +2501,7 @@
               <w:t>-Č</w:t>
             </w:r>
             <w:r>
-              <w:t>/0</w:t>
-            </w:r>
-            <w:r>
-              <w:t>/-Č</w:t>
+              <w:t>/0/-P</w:t>
             </w:r>
           </w:p>
         </w:tc>
@@ -2316,7 +2521,7 @@
               <w:rPr>
                 <w:lang w:val="sr-Latn-RS"/>
               </w:rPr>
-              <w:t>S/0/-Č</w:t>
+              <w:t>S/0/-P</w:t>
             </w:r>
           </w:p>
         </w:tc>
@@ -2338,123 +2543,10 @@
     <w:p>
       <w:pPr>
         <w:rPr>
+          <w:rFonts w:eastAsiaTheme="minorEastAsia"/>
           <w:lang w:val="sr-Latn-RS"/>
         </w:rPr>
       </w:pPr>
-      <w:bookmarkStart w:id="0" w:name="_GoBack"/>
-      <w:bookmarkEnd w:id="0"/>
-      <w:proofErr w:type="spellStart"/>
-      <w:r>
-        <w:t>Dakle</w:t>
-      </w:r>
-      <w:proofErr w:type="spellEnd"/>
-      <w:r>
-        <w:t xml:space="preserve"> </w:t>
-      </w:r>
-      <w:proofErr w:type="spellStart"/>
-      <w:r>
-        <w:t>pretpostavljamo</w:t>
-      </w:r>
-      <w:proofErr w:type="spellEnd"/>
-      <w:r>
-        <w:t xml:space="preserve"> da je Z = 6*</w:t>
-      </w:r>
-      <w:r>
-        <w:rPr>
-          <w:lang w:val="sr-Latn-RS"/>
-        </w:rPr>
-        <w:t xml:space="preserve">Č + N (plata čuvara za 6 meseci i njegova nagrada za hvatanje lopova). Ako čuvar uhvati lopova onda znači da ćemo mi dobiti 6 njegovih mesečnih plata, i daćemo čuvaru neku nagradu. Ako lopov uspe da ukrade blago to znači da mi gubimo blago, ali takođe znači da ne moramo da plaćamo više čuvara. Ako čuvar zabušava mi to ne znamo i dajemo mu platu, i isto tako ako radi dobija platu. Za nas je najbolji ishod da lopov pokušava da ukrade blago, a da ga čuvar stalno hvata. Naša </w:t>
-      </w:r>
-      <w:proofErr w:type="spellStart"/>
-      <w:r>
-        <w:t>dobit</w:t>
-      </w:r>
-      <w:proofErr w:type="spellEnd"/>
-      <w:r>
-        <w:t xml:space="preserve"> se </w:t>
-      </w:r>
-      <w:proofErr w:type="spellStart"/>
-      <w:r>
-        <w:t>ovde</w:t>
-      </w:r>
-      <w:proofErr w:type="spellEnd"/>
-      <w:r>
-        <w:t xml:space="preserve"> </w:t>
-      </w:r>
-      <w:proofErr w:type="spellStart"/>
-      <w:r>
-        <w:t>iskazuje</w:t>
-      </w:r>
-      <w:proofErr w:type="spellEnd"/>
-      <w:r>
-        <w:t xml:space="preserve"> u tome </w:t>
-      </w:r>
-      <w:r>
-        <w:rPr>
-          <w:lang w:val="sr-Latn-RS"/>
-        </w:rPr>
-        <w:t xml:space="preserve">što nam blago nije ukradeno, i što čuvar obavlja svoj posao i mi težimo da </w:t>
-      </w:r>
-      <w:r>
-        <w:rPr>
-          <w:lang w:val="sr-Latn-RS"/>
-        </w:rPr>
-        <w:t xml:space="preserve">nam troškovi budu minimalni, ali nije dobro da pokušavamo da zaradimo sa čuvarom zato što bismo onda poremetili ekvilibrium – Ako damo prevelike kazne za lopova, niko neće pokušati da ukrade blago i mi bismo imali trošak u vidu plate za čuvara. Kako mi ne učestvujemo direktno u igri (nemamo poteze koje bismo vukli kao lopov i čuvar) naša dobit se praktično iskazuje tako što se naš </w:t>
-      </w:r>
-      <w:r>
-        <w:t>‘</w:t>
-      </w:r>
-      <w:proofErr w:type="spellStart"/>
-      <w:r>
-        <w:t>ugao</w:t>
-      </w:r>
-      <w:proofErr w:type="spellEnd"/>
-      <w:r>
-        <w:t xml:space="preserve"> </w:t>
-      </w:r>
-      <w:proofErr w:type="spellStart"/>
-      <w:r>
-        <w:t>gledanja</w:t>
-      </w:r>
-      <w:proofErr w:type="spellEnd"/>
-      <w:r>
-        <w:t xml:space="preserve">’ </w:t>
-      </w:r>
-      <w:proofErr w:type="spellStart"/>
-      <w:r>
-        <w:t>na</w:t>
-      </w:r>
-      <w:proofErr w:type="spellEnd"/>
-      <w:r>
-        <w:t xml:space="preserve"> </w:t>
-      </w:r>
-      <w:proofErr w:type="spellStart"/>
-      <w:r>
-        <w:t>igru</w:t>
-      </w:r>
-      <w:proofErr w:type="spellEnd"/>
-      <w:r>
-        <w:t xml:space="preserve"> </w:t>
-      </w:r>
-      <w:proofErr w:type="spellStart"/>
-      <w:r>
-        <w:t>zameni</w:t>
-      </w:r>
-      <w:proofErr w:type="spellEnd"/>
-      <w:r>
-        <w:t xml:space="preserve"> u </w:t>
-      </w:r>
-      <w:proofErr w:type="spellStart"/>
-      <w:r>
-        <w:t>jedna</w:t>
-      </w:r>
-      <w:proofErr w:type="spellEnd"/>
-      <w:r>
-        <w:rPr>
-          <w:lang w:val="sr-Latn-RS"/>
-        </w:rPr>
-        <w:t>činu za čuvara jer od njega direktno zavisimo...</w:t>
-      </w:r>
     </w:p>
     <w:p>
       <w:pPr>
@@ -2517,9 +2609,18 @@
                 </m:rPr>
                 <w:rPr>
                   <w:rFonts w:ascii="Cambria Math" w:hAnsi="Cambria Math"/>
-                  <w:lang w:val="sr-Latn-RS"/>
-                </w:rPr>
-                <m:t>Z -N</m:t>
+                </w:rPr>
+                <m:t>Z</m:t>
+              </m:r>
+              <m:r>
+                <m:rPr>
+                  <m:sty m:val="p"/>
+                </m:rPr>
+                <w:rPr>
+                  <w:rFonts w:ascii="Cambria Math" w:hAnsi="Cambria Math"/>
+                  <w:lang w:val="sr-Latn-RS"/>
+                </w:rPr>
+                <m:t xml:space="preserve"> -N</m:t>
               </m:r>
               <m:ctrlPr>
                 <w:rPr>
@@ -2569,7 +2670,7 @@
             <w:rPr>
               <w:rFonts w:ascii="Cambria Math" w:hAnsi="Cambria Math"/>
             </w:rPr>
-            <m:t>-Č</m:t>
+            <m:t>-P</m:t>
           </m:r>
           <m:d>
             <m:dPr>
@@ -2627,7 +2728,7 @@
               <w:rFonts w:ascii="Cambria Math" w:hAnsi="Cambria Math"/>
               <w:lang w:val="sr-Latn-RS"/>
             </w:rPr>
-            <m:t>-Čxy</m:t>
+            <m:t>-Pxy</m:t>
           </m:r>
         </m:oMath>
       </m:oMathPara>
@@ -2637,6 +2738,712 @@
         <w:rPr>
           <w:rFonts w:eastAsiaTheme="minorEastAsia"/>
           <w:i/>
+          <w:lang w:val="sr-Latn-RS"/>
+        </w:rPr>
+      </w:pPr>
+      <m:oMathPara>
+        <m:oMath>
+          <m:r>
+            <w:rPr>
+              <w:rFonts w:ascii="Cambria Math" w:eastAsiaTheme="minorEastAsia" w:hAnsi="Cambria Math"/>
+              <w:lang w:val="sr-Latn-RS"/>
+            </w:rPr>
+            <m:t>N=</m:t>
+          </m:r>
+          <m:r>
+            <w:rPr>
+              <w:rFonts w:ascii="Cambria Math" w:eastAsiaTheme="minorEastAsia" w:hAnsi="Cambria Math"/>
+              <w:lang w:val="sr-Latn-RS"/>
+            </w:rPr>
+            <m:t>3P</m:t>
+          </m:r>
+        </m:oMath>
+      </m:oMathPara>
+    </w:p>
+    <w:p>
+      <w:pPr>
+        <w:rPr>
+          <w:rFonts w:eastAsiaTheme="minorEastAsia"/>
+          <w:i/>
+          <w:lang w:val="sr-Latn-RS"/>
+        </w:rPr>
+      </w:pPr>
+      <m:oMathPara>
+        <m:oMath>
+          <m:r>
+            <w:rPr>
+              <w:rFonts w:ascii="Cambria Math" w:eastAsiaTheme="minorEastAsia" w:hAnsi="Cambria Math"/>
+              <w:lang w:val="sr-Latn-RS"/>
+            </w:rPr>
+            <m:t>Z</m:t>
+          </m:r>
+          <m:r>
+            <w:rPr>
+              <w:rFonts w:ascii="Cambria Math" w:eastAsiaTheme="minorEastAsia" w:hAnsi="Cambria Math"/>
+              <w:lang w:val="sr-Latn-RS"/>
+            </w:rPr>
+            <m:t>=</m:t>
+          </m:r>
+          <m:r>
+            <w:rPr>
+              <w:rFonts w:ascii="Cambria Math" w:eastAsiaTheme="minorEastAsia" w:hAnsi="Cambria Math"/>
+              <w:lang w:val="sr-Latn-RS"/>
+            </w:rPr>
+            <m:t>6</m:t>
+          </m:r>
+          <m:r>
+            <w:rPr>
+              <w:rFonts w:ascii="Cambria Math" w:eastAsiaTheme="minorEastAsia" w:hAnsi="Cambria Math"/>
+              <w:lang w:val="sr-Latn-RS"/>
+            </w:rPr>
+            <m:t>P</m:t>
+          </m:r>
+          <m:r>
+            <w:rPr>
+              <w:rFonts w:ascii="Cambria Math" w:eastAsiaTheme="minorEastAsia" w:hAnsi="Cambria Math"/>
+              <w:lang w:val="sr-Latn-RS"/>
+            </w:rPr>
+            <m:t>+N→9P</m:t>
+          </m:r>
+        </m:oMath>
+      </m:oMathPara>
+    </w:p>
+    <w:p>
+      <w:pPr>
+        <w:rPr>
+          <w:rFonts w:eastAsiaTheme="minorEastAsia"/>
+          <w:i/>
+          <w:lang w:val="sr-Latn-RS"/>
+        </w:rPr>
+      </w:pPr>
+      <m:oMathPara>
+        <m:oMath>
+          <m:sSub>
+            <m:sSubPr>
+              <m:ctrlPr>
+                <w:rPr>
+                  <w:rFonts w:ascii="Cambria Math" w:hAnsi="Cambria Math"/>
+                  <w:i/>
+                  <w:lang w:val="sr-Latn-RS"/>
+                </w:rPr>
+              </m:ctrlPr>
+            </m:sSubPr>
+            <m:e>
+              <m:r>
+                <w:rPr>
+                  <w:rFonts w:ascii="Cambria Math" w:hAnsi="Cambria Math"/>
+                  <w:lang w:val="sr-Latn-RS"/>
+                </w:rPr>
+                <m:t>u</m:t>
+              </m:r>
+            </m:e>
+            <m:sub>
+              <m:r>
+                <w:rPr>
+                  <w:rFonts w:ascii="Cambria Math" w:hAnsi="Cambria Math"/>
+                  <w:lang w:val="sr-Latn-RS"/>
+                </w:rPr>
+                <m:t>zakonodavac</m:t>
+              </m:r>
+            </m:sub>
+          </m:sSub>
+          <m:r>
+            <w:rPr>
+              <w:rFonts w:ascii="Cambria Math" w:hAnsi="Cambria Math"/>
+            </w:rPr>
+            <m:t>=6P</m:t>
+          </m:r>
+          <m:d>
+            <m:dPr>
+              <m:ctrlPr>
+                <w:rPr>
+                  <w:rFonts w:ascii="Cambria Math" w:hAnsi="Cambria Math"/>
+                  <w:i/>
+                </w:rPr>
+              </m:ctrlPr>
+            </m:dPr>
+            <m:e>
+              <m:r>
+                <w:rPr>
+                  <w:rFonts w:ascii="Cambria Math" w:hAnsi="Cambria Math"/>
+                </w:rPr>
+                <m:t>1-x</m:t>
+              </m:r>
+            </m:e>
+          </m:d>
+          <m:d>
+            <m:dPr>
+              <m:ctrlPr>
+                <w:rPr>
+                  <w:rFonts w:ascii="Cambria Math" w:hAnsi="Cambria Math"/>
+                  <w:i/>
+                </w:rPr>
+              </m:ctrlPr>
+            </m:dPr>
+            <m:e>
+              <m:r>
+                <w:rPr>
+                  <w:rFonts w:ascii="Cambria Math" w:hAnsi="Cambria Math"/>
+                </w:rPr>
+                <m:t>1-y</m:t>
+              </m:r>
+            </m:e>
+          </m:d>
+          <m:r>
+            <w:rPr>
+              <w:rFonts w:ascii="Cambria Math" w:hAnsi="Cambria Math"/>
+            </w:rPr>
+            <m:t>-P</m:t>
+          </m:r>
+          <m:d>
+            <m:dPr>
+              <m:ctrlPr>
+                <w:rPr>
+                  <w:rFonts w:ascii="Cambria Math" w:hAnsi="Cambria Math"/>
+                  <w:i/>
+                </w:rPr>
+              </m:ctrlPr>
+            </m:dPr>
+            <m:e>
+              <m:r>
+                <w:rPr>
+                  <w:rFonts w:ascii="Cambria Math" w:hAnsi="Cambria Math"/>
+                </w:rPr>
+                <m:t>1-x</m:t>
+              </m:r>
+            </m:e>
+          </m:d>
+          <m:r>
+            <w:rPr>
+              <w:rFonts w:ascii="Cambria Math" w:hAnsi="Cambria Math"/>
+            </w:rPr>
+            <m:t>y+(-</m:t>
+          </m:r>
+          <m:r>
+            <w:rPr>
+              <w:rFonts w:ascii="Cambria Math" w:hAnsi="Cambria Math"/>
+            </w:rPr>
+            <m:t>B</m:t>
+          </m:r>
+          <m:r>
+            <w:rPr>
+              <w:rFonts w:ascii="Cambria Math" w:hAnsi="Cambria Math"/>
+              <w:lang w:val="sr-Latn-RS"/>
+            </w:rPr>
+            <m:t>)x</m:t>
+          </m:r>
+          <m:d>
+            <m:dPr>
+              <m:ctrlPr>
+                <w:rPr>
+                  <w:rFonts w:ascii="Cambria Math" w:hAnsi="Cambria Math"/>
+                  <w:i/>
+                  <w:lang w:val="sr-Latn-RS"/>
+                </w:rPr>
+              </m:ctrlPr>
+            </m:dPr>
+            <m:e>
+              <m:r>
+                <w:rPr>
+                  <w:rFonts w:ascii="Cambria Math" w:hAnsi="Cambria Math"/>
+                  <w:lang w:val="sr-Latn-RS"/>
+                </w:rPr>
+                <m:t>1-y</m:t>
+              </m:r>
+            </m:e>
+          </m:d>
+          <m:r>
+            <w:rPr>
+              <w:rFonts w:ascii="Cambria Math" w:hAnsi="Cambria Math"/>
+              <w:lang w:val="sr-Latn-RS"/>
+            </w:rPr>
+            <m:t>-Pxy</m:t>
+          </m:r>
+        </m:oMath>
+      </m:oMathPara>
+    </w:p>
+    <w:p>
+      <w:pPr>
+        <w:rPr>
+          <w:rFonts w:eastAsiaTheme="minorEastAsia"/>
+          <w:i/>
+          <w:lang w:val="sr-Latn-RS"/>
+        </w:rPr>
+      </w:pPr>
+      <m:oMathPara>
+        <m:oMath>
+          <m:sSub>
+            <m:sSubPr>
+              <m:ctrlPr>
+                <w:rPr>
+                  <w:rFonts w:ascii="Cambria Math" w:hAnsi="Cambria Math"/>
+                  <w:i/>
+                  <w:lang w:val="sr-Latn-RS"/>
+                </w:rPr>
+              </m:ctrlPr>
+            </m:sSubPr>
+            <m:e>
+              <m:r>
+                <w:rPr>
+                  <w:rFonts w:ascii="Cambria Math" w:hAnsi="Cambria Math"/>
+                  <w:lang w:val="sr-Latn-RS"/>
+                </w:rPr>
+                <m:t>u</m:t>
+              </m:r>
+            </m:e>
+            <m:sub>
+              <m:f>
+                <m:fPr>
+                  <m:ctrlPr>
+                    <w:rPr>
+                      <w:rFonts w:ascii="Cambria Math" w:hAnsi="Cambria Math"/>
+                      <w:i/>
+                      <w:lang w:val="sr-Latn-RS"/>
+                    </w:rPr>
+                  </m:ctrlPr>
+                </m:fPr>
+                <m:num>
+                  <m:r>
+                    <w:rPr>
+                      <w:rFonts w:ascii="Cambria Math" w:hAnsi="Cambria Math"/>
+                      <w:lang w:val="sr-Latn-RS"/>
+                    </w:rPr>
+                    <m:t>zakonodavac</m:t>
+                  </m:r>
+                </m:num>
+                <m:den>
+                  <m:r>
+                    <w:rPr>
+                      <w:rFonts w:ascii="Cambria Math" w:hAnsi="Cambria Math"/>
+                    </w:rPr>
+                    <m:t>∂</m:t>
+                  </m:r>
+                  <m:r>
+                    <w:rPr>
+                      <w:rFonts w:ascii="Cambria Math" w:hAnsi="Cambria Math"/>
+                    </w:rPr>
+                    <m:t>P</m:t>
+                  </m:r>
+                </m:den>
+              </m:f>
+            </m:sub>
+          </m:sSub>
+          <m:r>
+            <w:rPr>
+              <w:rFonts w:ascii="Cambria Math" w:hAnsi="Cambria Math"/>
+            </w:rPr>
+            <m:t>=6</m:t>
+          </m:r>
+          <m:d>
+            <m:dPr>
+              <m:ctrlPr>
+                <w:rPr>
+                  <w:rFonts w:ascii="Cambria Math" w:hAnsi="Cambria Math"/>
+                  <w:i/>
+                </w:rPr>
+              </m:ctrlPr>
+            </m:dPr>
+            <m:e>
+              <m:r>
+                <w:rPr>
+                  <w:rFonts w:ascii="Cambria Math" w:hAnsi="Cambria Math"/>
+                </w:rPr>
+                <m:t>1-x</m:t>
+              </m:r>
+            </m:e>
+          </m:d>
+          <m:d>
+            <m:dPr>
+              <m:ctrlPr>
+                <w:rPr>
+                  <w:rFonts w:ascii="Cambria Math" w:hAnsi="Cambria Math"/>
+                  <w:i/>
+                </w:rPr>
+              </m:ctrlPr>
+            </m:dPr>
+            <m:e>
+              <m:r>
+                <w:rPr>
+                  <w:rFonts w:ascii="Cambria Math" w:hAnsi="Cambria Math"/>
+                </w:rPr>
+                <m:t>1-y</m:t>
+              </m:r>
+            </m:e>
+          </m:d>
+          <m:r>
+            <w:rPr>
+              <w:rFonts w:ascii="Cambria Math" w:hAnsi="Cambria Math"/>
+            </w:rPr>
+            <m:t>-</m:t>
+          </m:r>
+          <m:d>
+            <m:dPr>
+              <m:ctrlPr>
+                <w:rPr>
+                  <w:rFonts w:ascii="Cambria Math" w:hAnsi="Cambria Math"/>
+                  <w:i/>
+                </w:rPr>
+              </m:ctrlPr>
+            </m:dPr>
+            <m:e>
+              <m:r>
+                <w:rPr>
+                  <w:rFonts w:ascii="Cambria Math" w:hAnsi="Cambria Math"/>
+                </w:rPr>
+                <m:t>1-x</m:t>
+              </m:r>
+            </m:e>
+          </m:d>
+          <m:r>
+            <w:rPr>
+              <w:rFonts w:ascii="Cambria Math" w:hAnsi="Cambria Math"/>
+            </w:rPr>
+            <m:t>y</m:t>
+          </m:r>
+          <m:r>
+            <w:rPr>
+              <w:rFonts w:ascii="Cambria Math" w:hAnsi="Cambria Math"/>
+              <w:lang w:val="sr-Latn-RS"/>
+            </w:rPr>
+            <m:t>-</m:t>
+          </m:r>
+          <m:r>
+            <w:rPr>
+              <w:rFonts w:ascii="Cambria Math" w:hAnsi="Cambria Math"/>
+              <w:lang w:val="sr-Latn-RS"/>
+            </w:rPr>
+            <m:t>x</m:t>
+          </m:r>
+          <m:r>
+            <w:rPr>
+              <w:rFonts w:ascii="Cambria Math" w:hAnsi="Cambria Math"/>
+              <w:lang w:val="sr-Latn-RS"/>
+            </w:rPr>
+            <m:t>y</m:t>
+          </m:r>
+          <m:r>
+            <w:rPr>
+              <w:rFonts w:ascii="Cambria Math" w:hAnsi="Cambria Math"/>
+              <w:lang w:val="sr-Latn-RS"/>
+            </w:rPr>
+            <m:t xml:space="preserve">→ </m:t>
+          </m:r>
+          <m:r>
+            <w:rPr>
+              <w:rFonts w:ascii="Cambria Math" w:hAnsi="Cambria Math"/>
+              <w:lang w:val="sr-Latn-RS"/>
+            </w:rPr>
+            <m:t>6xy-7y-6x+6</m:t>
+          </m:r>
+          <m:r>
+            <w:rPr>
+              <w:rFonts w:ascii="Cambria Math" w:hAnsi="Cambria Math"/>
+              <w:lang w:val="sr-Latn-RS"/>
+            </w:rPr>
+            <m:t>=0</m:t>
+          </m:r>
+        </m:oMath>
+      </m:oMathPara>
+    </w:p>
+    <w:p>
+      <w:pPr>
+        <w:rPr>
+          <w:rFonts w:eastAsiaTheme="minorEastAsia"/>
+          <w:i/>
+          <w:lang w:val="sr-Latn-RS"/>
+        </w:rPr>
+      </w:pPr>
+    </w:p>
+    <w:p>
+      <w:pPr>
+        <w:rPr>
+          <w:rFonts w:eastAsiaTheme="minorEastAsia"/>
+          <w:i/>
+          <w:lang w:val="sr-Latn-RS"/>
+        </w:rPr>
+      </w:pPr>
+      <m:oMathPara>
+        <m:oMath>
+          <m:r>
+            <w:rPr>
+              <w:rFonts w:ascii="Cambria Math" w:hAnsi="Cambria Math"/>
+              <w:lang w:val="sr-Latn-RS"/>
+            </w:rPr>
+            <m:t xml:space="preserve"> </m:t>
+          </m:r>
+          <m:r>
+            <w:rPr>
+              <w:rFonts w:ascii="Cambria Math" w:hAnsi="Cambria Math"/>
+              <w:lang w:val="sr-Latn-RS"/>
+            </w:rPr>
+            <m:t>6</m:t>
+          </m:r>
+          <m:d>
+            <m:dPr>
+              <m:ctrlPr>
+                <w:rPr>
+                  <w:rFonts w:ascii="Cambria Math" w:hAnsi="Cambria Math"/>
+                  <w:i/>
+                  <w:lang w:val="sr-Latn-RS"/>
+                </w:rPr>
+              </m:ctrlPr>
+            </m:dPr>
+            <m:e>
+              <m:f>
+                <m:fPr>
+                  <m:ctrlPr>
+                    <w:rPr>
+                      <w:rFonts w:ascii="Cambria Math" w:eastAsiaTheme="minorEastAsia" w:hAnsi="Cambria Math"/>
+                      <w:i/>
+                    </w:rPr>
+                  </m:ctrlPr>
+                </m:fPr>
+                <m:num>
+                  <m:r>
+                    <w:rPr>
+                      <w:rFonts w:ascii="Cambria Math" w:eastAsiaTheme="minorEastAsia" w:hAnsi="Cambria Math"/>
+                      <w:lang w:val="sr-Latn-RS"/>
+                    </w:rPr>
+                    <m:t>9P</m:t>
+                  </m:r>
+                </m:num>
+                <m:den>
+                  <m:r>
+                    <w:rPr>
+                      <w:rFonts w:ascii="Cambria Math" w:eastAsiaTheme="minorEastAsia" w:hAnsi="Cambria Math"/>
+                    </w:rPr>
+                    <m:t xml:space="preserve"> </m:t>
+                  </m:r>
+                  <m:r>
+                    <w:rPr>
+                      <w:rFonts w:ascii="Cambria Math" w:eastAsiaTheme="minorEastAsia" w:hAnsi="Cambria Math"/>
+                      <w:lang w:val="sr-Latn-RS"/>
+                    </w:rPr>
+                    <m:t>B+9P</m:t>
+                  </m:r>
+                </m:den>
+              </m:f>
+            </m:e>
+          </m:d>
+          <m:d>
+            <m:dPr>
+              <m:ctrlPr>
+                <w:rPr>
+                  <w:rFonts w:ascii="Cambria Math" w:hAnsi="Cambria Math"/>
+                  <w:i/>
+                  <w:lang w:val="sr-Latn-RS"/>
+                </w:rPr>
+              </m:ctrlPr>
+            </m:dPr>
+            <m:e>
+              <m:f>
+                <m:fPr>
+                  <m:ctrlPr>
+                    <w:rPr>
+                      <w:rFonts w:ascii="Cambria Math" w:eastAsiaTheme="minorEastAsia" w:hAnsi="Cambria Math"/>
+                      <w:i/>
+                    </w:rPr>
+                  </m:ctrlPr>
+                </m:fPr>
+                <m:num>
+                  <m:r>
+                    <w:rPr>
+                      <w:rFonts w:ascii="Cambria Math" w:eastAsiaTheme="minorEastAsia" w:hAnsi="Cambria Math"/>
+                      <w:lang w:val="sr-Latn-RS"/>
+                    </w:rPr>
+                    <m:t>4</m:t>
+                  </m:r>
+                  <m:r>
+                    <w:rPr>
+                      <w:rFonts w:ascii="Cambria Math" w:eastAsiaTheme="minorEastAsia" w:hAnsi="Cambria Math"/>
+                      <w:lang w:val="sr-Latn-RS"/>
+                    </w:rPr>
+                    <m:t>P</m:t>
+                  </m:r>
+                </m:num>
+                <m:den>
+                  <m:r>
+                    <w:rPr>
+                      <w:rFonts w:ascii="Cambria Math" w:eastAsiaTheme="minorEastAsia" w:hAnsi="Cambria Math"/>
+                      <w:lang w:val="sr-Latn-RS"/>
+                    </w:rPr>
+                    <m:t>4</m:t>
+                  </m:r>
+                  <m:r>
+                    <w:rPr>
+                      <w:rFonts w:ascii="Cambria Math" w:eastAsiaTheme="minorEastAsia" w:hAnsi="Cambria Math"/>
+                      <w:lang w:val="sr-Latn-RS"/>
+                    </w:rPr>
+                    <m:t>P</m:t>
+                  </m:r>
+                  <m:r>
+                    <w:rPr>
+                      <w:rFonts w:ascii="Cambria Math" w:eastAsiaTheme="minorEastAsia" w:hAnsi="Cambria Math"/>
+                    </w:rPr>
+                    <m:t xml:space="preserve">+ </m:t>
+                  </m:r>
+                  <m:r>
+                    <w:rPr>
+                      <w:rFonts w:ascii="Cambria Math" w:eastAsiaTheme="minorEastAsia" w:hAnsi="Cambria Math"/>
+                      <w:lang w:val="sr-Latn-RS"/>
+                    </w:rPr>
+                    <m:t>Č+S</m:t>
+                  </m:r>
+                </m:den>
+              </m:f>
+            </m:e>
+          </m:d>
+          <m:r>
+            <w:rPr>
+              <w:rFonts w:ascii="Cambria Math" w:hAnsi="Cambria Math"/>
+              <w:lang w:val="sr-Latn-RS"/>
+            </w:rPr>
+            <m:t>-7</m:t>
+          </m:r>
+          <m:d>
+            <m:dPr>
+              <m:ctrlPr>
+                <w:rPr>
+                  <w:rFonts w:ascii="Cambria Math" w:hAnsi="Cambria Math"/>
+                  <w:i/>
+                  <w:lang w:val="sr-Latn-RS"/>
+                </w:rPr>
+              </m:ctrlPr>
+            </m:dPr>
+            <m:e>
+              <m:f>
+                <m:fPr>
+                  <m:ctrlPr>
+                    <w:rPr>
+                      <w:rFonts w:ascii="Cambria Math" w:eastAsiaTheme="minorEastAsia" w:hAnsi="Cambria Math"/>
+                      <w:i/>
+                    </w:rPr>
+                  </m:ctrlPr>
+                </m:fPr>
+                <m:num>
+                  <m:r>
+                    <w:rPr>
+                      <w:rFonts w:ascii="Cambria Math" w:eastAsiaTheme="minorEastAsia" w:hAnsi="Cambria Math"/>
+                      <w:lang w:val="sr-Latn-RS"/>
+                    </w:rPr>
+                    <m:t>4</m:t>
+                  </m:r>
+                  <m:r>
+                    <w:rPr>
+                      <w:rFonts w:ascii="Cambria Math" w:eastAsiaTheme="minorEastAsia" w:hAnsi="Cambria Math"/>
+                      <w:lang w:val="sr-Latn-RS"/>
+                    </w:rPr>
+                    <m:t>P</m:t>
+                  </m:r>
+                </m:num>
+                <m:den>
+                  <m:r>
+                    <w:rPr>
+                      <w:rFonts w:ascii="Cambria Math" w:eastAsiaTheme="minorEastAsia" w:hAnsi="Cambria Math"/>
+                      <w:lang w:val="sr-Latn-RS"/>
+                    </w:rPr>
+                    <m:t>4</m:t>
+                  </m:r>
+                  <m:r>
+                    <w:rPr>
+                      <w:rFonts w:ascii="Cambria Math" w:eastAsiaTheme="minorEastAsia" w:hAnsi="Cambria Math"/>
+                      <w:lang w:val="sr-Latn-RS"/>
+                    </w:rPr>
+                    <m:t>P</m:t>
+                  </m:r>
+                  <m:r>
+                    <w:rPr>
+                      <w:rFonts w:ascii="Cambria Math" w:eastAsiaTheme="minorEastAsia" w:hAnsi="Cambria Math"/>
+                    </w:rPr>
+                    <m:t xml:space="preserve">+ </m:t>
+                  </m:r>
+                  <m:r>
+                    <w:rPr>
+                      <w:rFonts w:ascii="Cambria Math" w:eastAsiaTheme="minorEastAsia" w:hAnsi="Cambria Math"/>
+                      <w:lang w:val="sr-Latn-RS"/>
+                    </w:rPr>
+                    <m:t>Č+S</m:t>
+                  </m:r>
+                </m:den>
+              </m:f>
+            </m:e>
+          </m:d>
+          <m:r>
+            <w:rPr>
+              <w:rFonts w:ascii="Cambria Math" w:hAnsi="Cambria Math"/>
+              <w:lang w:val="sr-Latn-RS"/>
+            </w:rPr>
+            <m:t>-6</m:t>
+          </m:r>
+          <m:d>
+            <m:dPr>
+              <m:ctrlPr>
+                <w:rPr>
+                  <w:rFonts w:ascii="Cambria Math" w:hAnsi="Cambria Math"/>
+                  <w:i/>
+                  <w:lang w:val="sr-Latn-RS"/>
+                </w:rPr>
+              </m:ctrlPr>
+            </m:dPr>
+            <m:e>
+              <m:f>
+                <m:fPr>
+                  <m:ctrlPr>
+                    <w:rPr>
+                      <w:rFonts w:ascii="Cambria Math" w:eastAsiaTheme="minorEastAsia" w:hAnsi="Cambria Math"/>
+                      <w:i/>
+                    </w:rPr>
+                  </m:ctrlPr>
+                </m:fPr>
+                <m:num>
+                  <m:r>
+                    <w:rPr>
+                      <w:rFonts w:ascii="Cambria Math" w:eastAsiaTheme="minorEastAsia" w:hAnsi="Cambria Math"/>
+                      <w:lang w:val="sr-Latn-RS"/>
+                    </w:rPr>
+                    <m:t>9P</m:t>
+                  </m:r>
+                </m:num>
+                <m:den>
+                  <m:r>
+                    <w:rPr>
+                      <w:rFonts w:ascii="Cambria Math" w:eastAsiaTheme="minorEastAsia" w:hAnsi="Cambria Math"/>
+                    </w:rPr>
+                    <m:t xml:space="preserve"> </m:t>
+                  </m:r>
+                  <m:r>
+                    <w:rPr>
+                      <w:rFonts w:ascii="Cambria Math" w:eastAsiaTheme="minorEastAsia" w:hAnsi="Cambria Math"/>
+                      <w:lang w:val="sr-Latn-RS"/>
+                    </w:rPr>
+                    <m:t>B+9P</m:t>
+                  </m:r>
+                </m:den>
+              </m:f>
+            </m:e>
+          </m:d>
+          <m:r>
+            <w:rPr>
+              <w:rFonts w:ascii="Cambria Math" w:hAnsi="Cambria Math"/>
+              <w:lang w:val="sr-Latn-RS"/>
+            </w:rPr>
+            <m:t>+6</m:t>
+          </m:r>
+          <m:r>
+            <w:rPr>
+              <w:rFonts w:ascii="Cambria Math" w:hAnsi="Cambria Math"/>
+              <w:lang w:val="sr-Latn-RS"/>
+            </w:rPr>
+            <m:t>=0</m:t>
+          </m:r>
+        </m:oMath>
+      </m:oMathPara>
+    </w:p>
+    <w:p>
+      <w:pPr>
+        <w:rPr>
+          <w:rFonts w:eastAsiaTheme="minorEastAsia"/>
+          <w:lang w:val="sr-Latn-RS"/>
         </w:rPr>
       </w:pPr>
       <m:oMathPara>
@@ -2645,7 +3452,7 @@
             <m:fPr>
               <m:ctrlPr>
                 <w:rPr>
-                  <w:rFonts w:ascii="Cambria Math" w:hAnsi="Cambria Math"/>
+                  <w:rFonts w:ascii="Cambria Math" w:eastAsiaTheme="minorEastAsia" w:hAnsi="Cambria Math"/>
                   <w:i/>
                 </w:rPr>
               </m:ctrlPr>
@@ -2653,138 +3460,196 @@
             <m:num>
               <m:r>
                 <w:rPr>
-                  <w:rFonts w:ascii="Cambria Math" w:hAnsi="Cambria Math"/>
-                </w:rPr>
-                <m:t>∂</m:t>
-              </m:r>
-              <m:sSub>
-                <m:sSubPr>
+                  <w:rFonts w:ascii="Cambria Math" w:eastAsiaTheme="minorEastAsia" w:hAnsi="Cambria Math"/>
+                  <w:lang w:val="sr-Latn-RS"/>
+                </w:rPr>
+                <m:t>-36</m:t>
+              </m:r>
+              <m:sSup>
+                <m:sSupPr>
                   <m:ctrlPr>
                     <w:rPr>
-                      <w:rFonts w:ascii="Cambria Math" w:hAnsi="Cambria Math"/>
+                      <w:rFonts w:ascii="Cambria Math" w:eastAsiaTheme="minorEastAsia" w:hAnsi="Cambria Math"/>
                       <w:i/>
                       <w:lang w:val="sr-Latn-RS"/>
                     </w:rPr>
                   </m:ctrlPr>
-                </m:sSubPr>
+                </m:sSupPr>
                 <m:e>
                   <m:r>
                     <w:rPr>
-                      <w:rFonts w:ascii="Cambria Math" w:hAnsi="Cambria Math"/>
-                      <w:lang w:val="sr-Latn-RS"/>
-                    </w:rPr>
-                    <m:t>u</m:t>
+                      <w:rFonts w:ascii="Cambria Math" w:eastAsiaTheme="minorEastAsia" w:hAnsi="Cambria Math"/>
+                      <w:lang w:val="sr-Latn-RS"/>
+                    </w:rPr>
+                    <m:t>P</m:t>
                   </m:r>
                 </m:e>
-                <m:sub>
-                  <m:r>
-                    <w:rPr>
-                      <w:rFonts w:ascii="Cambria Math" w:hAnsi="Cambria Math"/>
-                      <w:lang w:val="sr-Latn-RS"/>
-                    </w:rPr>
-                    <m:t>zakonodavac</m:t>
-                  </m:r>
-                </m:sub>
-              </m:sSub>
+                <m:sup>
+                  <m:r>
+                    <w:rPr>
+                      <w:rFonts w:ascii="Cambria Math" w:eastAsiaTheme="minorEastAsia" w:hAnsi="Cambria Math"/>
+                      <w:lang w:val="sr-Latn-RS"/>
+                    </w:rPr>
+                    <m:t>2</m:t>
+                  </m:r>
+                </m:sup>
+              </m:sSup>
+              <m:r>
+                <w:rPr>
+                  <w:rFonts w:ascii="Cambria Math" w:eastAsiaTheme="minorEastAsia" w:hAnsi="Cambria Math"/>
+                  <w:lang w:val="sr-Latn-RS"/>
+                </w:rPr>
+                <m:t>-4PB+6</m:t>
+              </m:r>
+              <m:r>
+                <w:rPr>
+                  <w:rFonts w:ascii="Cambria Math" w:eastAsiaTheme="minorEastAsia" w:hAnsi="Cambria Math"/>
+                  <w:lang w:val="sr-Latn-RS"/>
+                </w:rPr>
+                <m:t>BČ</m:t>
+              </m:r>
+              <m:r>
+                <w:rPr>
+                  <w:rFonts w:ascii="Cambria Math" w:eastAsiaTheme="minorEastAsia" w:hAnsi="Cambria Math"/>
+                  <w:lang w:val="sr-Latn-RS"/>
+                </w:rPr>
+                <m:t>+6BS</m:t>
+              </m:r>
             </m:num>
             <m:den>
-              <m:r>
-                <w:rPr>
-                  <w:rFonts w:ascii="Cambria Math" w:hAnsi="Cambria Math"/>
-                </w:rPr>
-                <m:t>∂x</m:t>
-              </m:r>
+              <m:d>
+                <m:dPr>
+                  <m:ctrlPr>
+                    <w:rPr>
+                      <w:rFonts w:ascii="Cambria Math" w:eastAsiaTheme="minorEastAsia" w:hAnsi="Cambria Math"/>
+                      <w:i/>
+                      <w:lang w:val="sr-Latn-RS"/>
+                    </w:rPr>
+                  </m:ctrlPr>
+                </m:dPr>
+                <m:e>
+                  <m:r>
+                    <w:rPr>
+                      <w:rFonts w:ascii="Cambria Math" w:eastAsiaTheme="minorEastAsia" w:hAnsi="Cambria Math"/>
+                      <w:lang w:val="sr-Latn-RS"/>
+                    </w:rPr>
+                    <m:t>9P+B</m:t>
+                  </m:r>
+                </m:e>
+              </m:d>
+              <m:d>
+                <m:dPr>
+                  <m:ctrlPr>
+                    <w:rPr>
+                      <w:rFonts w:ascii="Cambria Math" w:eastAsiaTheme="minorEastAsia" w:hAnsi="Cambria Math"/>
+                      <w:i/>
+                      <w:lang w:val="sr-Latn-RS"/>
+                    </w:rPr>
+                  </m:ctrlPr>
+                </m:dPr>
+                <m:e>
+                  <m:r>
+                    <w:rPr>
+                      <w:rFonts w:ascii="Cambria Math" w:eastAsiaTheme="minorEastAsia" w:hAnsi="Cambria Math"/>
+                      <w:lang w:val="sr-Latn-RS"/>
+                    </w:rPr>
+                    <m:t>4P+</m:t>
+                  </m:r>
+                  <m:r>
+                    <w:rPr>
+                      <w:rFonts w:ascii="Cambria Math" w:eastAsiaTheme="minorEastAsia" w:hAnsi="Cambria Math"/>
+                      <w:lang w:val="sr-Latn-RS"/>
+                    </w:rPr>
+                    <m:t>Č</m:t>
+                  </m:r>
+                  <m:r>
+                    <w:rPr>
+                      <w:rFonts w:ascii="Cambria Math" w:eastAsiaTheme="minorEastAsia" w:hAnsi="Cambria Math"/>
+                      <w:lang w:val="sr-Latn-RS"/>
+                    </w:rPr>
+                    <m:t>+S</m:t>
+                  </m:r>
+                </m:e>
+              </m:d>
             </m:den>
           </m:f>
           <m:r>
             <w:rPr>
+              <w:rFonts w:ascii="Cambria Math" w:hAnsi="Cambria Math"/>
+              <w:lang w:val="sr-Latn-RS"/>
+            </w:rPr>
+            <m:t>=0</m:t>
+          </m:r>
+          <m:r>
+            <w:rPr>
+              <w:rFonts w:ascii="Cambria Math" w:hAnsi="Cambria Math"/>
+              <w:lang w:val="sr-Latn-RS"/>
+            </w:rPr>
+            <m:t xml:space="preserve">→ </m:t>
+          </m:r>
+          <m:r>
+            <w:rPr>
               <w:rFonts w:ascii="Cambria Math" w:eastAsiaTheme="minorEastAsia" w:hAnsi="Cambria Math"/>
-            </w:rPr>
-            <m:t>=</m:t>
-          </m:r>
+              <w:lang w:val="sr-Latn-RS"/>
+            </w:rPr>
+            <m:t>-36</m:t>
+          </m:r>
+          <m:sSup>
+            <m:sSupPr>
+              <m:ctrlPr>
+                <w:rPr>
+                  <w:rFonts w:ascii="Cambria Math" w:eastAsiaTheme="minorEastAsia" w:hAnsi="Cambria Math"/>
+                  <w:i/>
+                  <w:lang w:val="sr-Latn-RS"/>
+                </w:rPr>
+              </m:ctrlPr>
+            </m:sSupPr>
+            <m:e>
+              <m:r>
+                <w:rPr>
+                  <w:rFonts w:ascii="Cambria Math" w:eastAsiaTheme="minorEastAsia" w:hAnsi="Cambria Math"/>
+                  <w:lang w:val="sr-Latn-RS"/>
+                </w:rPr>
+                <m:t>P</m:t>
+              </m:r>
+            </m:e>
+            <m:sup>
+              <m:r>
+                <w:rPr>
+                  <w:rFonts w:ascii="Cambria Math" w:eastAsiaTheme="minorEastAsia" w:hAnsi="Cambria Math"/>
+                  <w:lang w:val="sr-Latn-RS"/>
+                </w:rPr>
+                <m:t>2</m:t>
+              </m:r>
+            </m:sup>
+          </m:sSup>
           <m:r>
             <w:rPr>
               <w:rFonts w:ascii="Cambria Math" w:eastAsiaTheme="minorEastAsia" w:hAnsi="Cambria Math"/>
-            </w:rPr>
-            <m:t>-(-N+B+Z-</m:t>
+              <w:lang w:val="sr-Latn-RS"/>
+            </w:rPr>
+            <m:t>-4PB+6</m:t>
           </m:r>
           <m:r>
             <w:rPr>
               <w:rFonts w:ascii="Cambria Math" w:eastAsiaTheme="minorEastAsia" w:hAnsi="Cambria Math"/>
-            </w:rPr>
-            <m:t>P</m:t>
+              <w:lang w:val="sr-Latn-RS"/>
+            </w:rPr>
+            <m:t>BČ</m:t>
           </m:r>
           <m:r>
             <w:rPr>
               <w:rFonts w:ascii="Cambria Math" w:eastAsiaTheme="minorEastAsia" w:hAnsi="Cambria Math"/>
-            </w:rPr>
-            <m:t>)</m:t>
+              <w:lang w:val="sr-Latn-RS"/>
+            </w:rPr>
+            <m:t>+6BS</m:t>
           </m:r>
           <m:r>
             <w:rPr>
               <w:rFonts w:ascii="Cambria Math" w:eastAsiaTheme="minorEastAsia" w:hAnsi="Cambria Math"/>
-            </w:rPr>
-            <m:t>+</m:t>
-          </m:r>
-          <m:d>
-            <m:dPr>
-              <m:ctrlPr>
-                <w:rPr>
-                  <w:rFonts w:ascii="Cambria Math" w:eastAsiaTheme="minorEastAsia" w:hAnsi="Cambria Math"/>
-                  <w:i/>
-                </w:rPr>
-              </m:ctrlPr>
-            </m:dPr>
-            <m:e>
-              <m:r>
-                <w:rPr>
-                  <w:rFonts w:ascii="Cambria Math" w:eastAsiaTheme="minorEastAsia" w:hAnsi="Cambria Math"/>
-                </w:rPr>
-                <m:t>Z</m:t>
-              </m:r>
-              <m:r>
-                <w:rPr>
-                  <w:rFonts w:ascii="Cambria Math" w:eastAsiaTheme="minorEastAsia" w:hAnsi="Cambria Math"/>
-                </w:rPr>
-                <m:t>-</m:t>
-              </m:r>
-              <m:r>
-                <w:rPr>
-                  <w:rFonts w:ascii="Cambria Math" w:eastAsiaTheme="minorEastAsia" w:hAnsi="Cambria Math"/>
-                </w:rPr>
-                <m:t>N</m:t>
-              </m:r>
-              <m:r>
-                <w:rPr>
-                  <w:rFonts w:ascii="Cambria Math" w:eastAsiaTheme="minorEastAsia" w:hAnsi="Cambria Math"/>
-                </w:rPr>
-                <m:t>+</m:t>
-              </m:r>
-              <m:r>
-                <w:rPr>
-                  <w:rFonts w:ascii="Cambria Math" w:eastAsiaTheme="minorEastAsia" w:hAnsi="Cambria Math"/>
-                </w:rPr>
-                <m:t>B</m:t>
-              </m:r>
-              <m:r>
-                <w:rPr>
-                  <w:rFonts w:ascii="Cambria Math" w:eastAsiaTheme="minorEastAsia" w:hAnsi="Cambria Math"/>
-                </w:rPr>
-                <m:t>-P</m:t>
-              </m:r>
-            </m:e>
-          </m:d>
-          <m:r>
-            <w:rPr>
-              <w:rFonts w:ascii="Cambria Math" w:eastAsiaTheme="minorEastAsia" w:hAnsi="Cambria Math"/>
-            </w:rPr>
-            <m:t>y</m:t>
-          </m:r>
-          <m:r>
-            <w:rPr>
-              <w:rFonts w:ascii="Cambria Math" w:eastAsiaTheme="minorEastAsia" w:hAnsi="Cambria Math"/>
-            </w:rPr>
-            <m:t xml:space="preserve">=0 </m:t>
+              <w:lang w:val="sr-Latn-RS"/>
+            </w:rPr>
+            <m:t>=0</m:t>
           </m:r>
         </m:oMath>
       </m:oMathPara>
@@ -2792,16 +3657,46 @@
     <w:p>
       <w:pPr>
         <w:rPr>
-          <w:i/>
+          <w:rFonts w:eastAsiaTheme="minorEastAsia"/>
         </w:rPr>
       </w:pPr>
       <m:oMathPara>
         <m:oMath>
+          <m:sSub>
+            <m:sSubPr>
+              <m:ctrlPr>
+                <w:rPr>
+                  <w:rFonts w:ascii="Cambria Math" w:eastAsiaTheme="minorEastAsia" w:hAnsi="Cambria Math"/>
+                  <w:i/>
+                  <w:lang w:val="sr-Latn-RS"/>
+                </w:rPr>
+              </m:ctrlPr>
+            </m:sSubPr>
+            <m:e>
+              <m:r>
+                <w:rPr>
+                  <w:rFonts w:ascii="Cambria Math" w:eastAsiaTheme="minorEastAsia" w:hAnsi="Cambria Math"/>
+                  <w:lang w:val="sr-Latn-RS"/>
+                </w:rPr>
+                <m:t>P</m:t>
+              </m:r>
+            </m:e>
+            <m:sub>
+              <m:r>
+                <w:rPr>
+                  <w:rFonts w:ascii="Cambria Math" w:eastAsiaTheme="minorEastAsia" w:hAnsi="Cambria Math"/>
+                  <w:lang w:val="sr-Latn-RS"/>
+                </w:rPr>
+                <m:t>1,2</m:t>
+              </m:r>
+            </m:sub>
+          </m:sSub>
           <m:r>
             <w:rPr>
               <w:rFonts w:ascii="Cambria Math" w:eastAsiaTheme="minorEastAsia" w:hAnsi="Cambria Math"/>
-            </w:rPr>
-            <m:t xml:space="preserve">y= </m:t>
+              <w:lang w:val="sr-Latn-RS"/>
+            </w:rPr>
+            <m:t xml:space="preserve">= </m:t>
           </m:r>
           <m:f>
             <m:fPr>
@@ -2809,6 +3704,7 @@
                 <w:rPr>
                   <w:rFonts w:ascii="Cambria Math" w:eastAsiaTheme="minorEastAsia" w:hAnsi="Cambria Math"/>
                   <w:i/>
+                  <w:lang w:val="sr-Latn-RS"/>
                 </w:rPr>
               </m:ctrlPr>
             </m:fPr>
@@ -2816,33 +3712,137 @@
               <m:r>
                 <w:rPr>
                   <w:rFonts w:ascii="Cambria Math" w:eastAsiaTheme="minorEastAsia" w:hAnsi="Cambria Math"/>
-                </w:rPr>
-                <m:t>-</m:t>
-              </m:r>
-              <m:r>
-                <w:rPr>
-                  <w:rFonts w:ascii="Cambria Math" w:eastAsiaTheme="minorEastAsia" w:hAnsi="Cambria Math"/>
-                </w:rPr>
-                <m:t>N+B+Z-P</m:t>
-              </m:r>
+                  <w:lang w:val="sr-Latn-RS"/>
+                </w:rPr>
+                <m:t>4B±</m:t>
+              </m:r>
+              <m:rad>
+                <m:radPr>
+                  <m:degHide m:val="1"/>
+                  <m:ctrlPr>
+                    <w:rPr>
+                      <w:rFonts w:ascii="Cambria Math" w:eastAsiaTheme="minorEastAsia" w:hAnsi="Cambria Math"/>
+                      <w:i/>
+                      <w:lang w:val="sr-Latn-RS"/>
+                    </w:rPr>
+                  </m:ctrlPr>
+                </m:radPr>
+                <m:deg/>
+                <m:e>
+                  <m:sSup>
+                    <m:sSupPr>
+                      <m:ctrlPr>
+                        <w:rPr>
+                          <w:rFonts w:ascii="Cambria Math" w:eastAsiaTheme="minorEastAsia" w:hAnsi="Cambria Math"/>
+                          <w:i/>
+                          <w:lang w:val="sr-Latn-RS"/>
+                        </w:rPr>
+                      </m:ctrlPr>
+                    </m:sSupPr>
+                    <m:e>
+                      <m:r>
+                        <w:rPr>
+                          <w:rFonts w:ascii="Cambria Math" w:eastAsiaTheme="minorEastAsia" w:hAnsi="Cambria Math"/>
+                          <w:lang w:val="sr-Latn-RS"/>
+                        </w:rPr>
+                        <m:t>16B</m:t>
+                      </m:r>
+                    </m:e>
+                    <m:sup>
+                      <m:r>
+                        <w:rPr>
+                          <w:rFonts w:ascii="Cambria Math" w:eastAsiaTheme="minorEastAsia" w:hAnsi="Cambria Math"/>
+                          <w:lang w:val="sr-Latn-RS"/>
+                        </w:rPr>
+                        <m:t>2</m:t>
+                      </m:r>
+                    </m:sup>
+                  </m:sSup>
+                  <m:r>
+                    <w:rPr>
+                      <w:rFonts w:ascii="Cambria Math" w:eastAsiaTheme="minorEastAsia" w:hAnsi="Cambria Math"/>
+                      <w:lang w:val="sr-Latn-RS"/>
+                    </w:rPr>
+                    <m:t>+4 ∙36∙(</m:t>
+                  </m:r>
+                  <m:r>
+                    <w:rPr>
+                      <w:rFonts w:ascii="Cambria Math" w:eastAsiaTheme="minorEastAsia" w:hAnsi="Cambria Math"/>
+                      <w:lang w:val="sr-Latn-RS"/>
+                    </w:rPr>
+                    <m:t>6</m:t>
+                  </m:r>
+                  <m:r>
+                    <w:rPr>
+                      <w:rFonts w:ascii="Cambria Math" w:eastAsiaTheme="minorEastAsia" w:hAnsi="Cambria Math"/>
+                      <w:lang w:val="sr-Latn-RS"/>
+                    </w:rPr>
+                    <m:t>BČ</m:t>
+                  </m:r>
+                  <m:r>
+                    <w:rPr>
+                      <w:rFonts w:ascii="Cambria Math" w:eastAsiaTheme="minorEastAsia" w:hAnsi="Cambria Math"/>
+                      <w:lang w:val="sr-Latn-RS"/>
+                    </w:rPr>
+                    <m:t>+6BS</m:t>
+                  </m:r>
+                  <m:r>
+                    <w:rPr>
+                      <w:rFonts w:ascii="Cambria Math" w:eastAsiaTheme="minorEastAsia" w:hAnsi="Cambria Math"/>
+                      <w:lang w:val="sr-Latn-RS"/>
+                    </w:rPr>
+                    <m:t>)</m:t>
+                  </m:r>
+                </m:e>
+              </m:rad>
             </m:num>
             <m:den>
               <m:r>
                 <w:rPr>
                   <w:rFonts w:ascii="Cambria Math" w:eastAsiaTheme="minorEastAsia" w:hAnsi="Cambria Math"/>
-                </w:rPr>
-                <m:t>Z-N+B-P</m:t>
+                  <w:lang w:val="sr-Latn-RS"/>
+                </w:rPr>
+                <m:t>-72</m:t>
               </m:r>
             </m:den>
           </m:f>
-          <m:r>
-            <w:rPr>
-              <w:rFonts w:ascii="Cambria Math" w:eastAsiaTheme="minorEastAsia" w:hAnsi="Cambria Math"/>
-            </w:rPr>
-            <m:t xml:space="preserve">  </m:t>
-          </m:r>
         </m:oMath>
       </m:oMathPara>
+    </w:p>
+    <w:p>
+      <w:pPr>
+        <w:rPr>
+          <w:rFonts w:eastAsiaTheme="minorEastAsia"/>
+          <w:lang w:val="sr-Latn-RS"/>
+        </w:rPr>
+      </w:pPr>
+      <w:r>
+        <w:rPr>
+          <w:rFonts w:eastAsiaTheme="minorEastAsia"/>
+          <w:lang w:val="sr-Latn-RS"/>
+        </w:rPr>
+        <w:t>I pošto nam je u interesu da plata bude što manja odaberemo najmanje pozitivno rešenje...</w:t>
+      </w:r>
+      <w:bookmarkStart w:id="0" w:name="_GoBack"/>
+      <w:bookmarkEnd w:id="0"/>
+    </w:p>
+    <w:p>
+      <w:pPr>
+        <w:rPr>
+          <w:rFonts w:eastAsiaTheme="minorEastAsia"/>
+          <w:i/>
+          <w:lang w:val="sr-Latn-RS"/>
+        </w:rPr>
+      </w:pPr>
+    </w:p>
+    <w:p>
+      <w:pPr>
+        <w:rPr>
+          <w:rFonts w:eastAsiaTheme="minorEastAsia"/>
+          <w:i/>
+          <w:lang w:val="sr-Latn-RS"/>
+        </w:rPr>
+      </w:pPr>
     </w:p>
     <w:p>
       <w:pPr>
@@ -3024,7 +4024,6 @@
   <w:style w:type="character" w:default="1" w:styleId="DefaultParagraphFont">
     <w:name w:val="Default Paragraph Font"/>
     <w:uiPriority w:val="1"/>
-    <w:semiHidden/>
     <w:unhideWhenUsed/>
   </w:style>
   <w:style w:type="table" w:default="1" w:styleId="TableNormal">
@@ -3434,7 +4433,6 @@
   <w:style w:type="character" w:default="1" w:styleId="DefaultParagraphFont">
     <w:name w:val="Default Paragraph Font"/>
     <w:uiPriority w:val="1"/>
-    <w:semiHidden/>
     <w:unhideWhenUsed/>
   </w:style>
   <w:style w:type="table" w:default="1" w:styleId="TableNormal">
@@ -3971,7 +4969,7 @@
 </file>
 
 <file path=customXml/itemProps1.xml><?xml version="1.0" encoding="utf-8"?>
-<ds:datastoreItem xmlns:ds="http://schemas.openxmlformats.org/officeDocument/2006/customXml" ds:itemID="{59B4BF0B-A71C-43AE-9A03-8B8C3F7BCE87}">
+<ds:datastoreItem xmlns:ds="http://schemas.openxmlformats.org/officeDocument/2006/customXml" ds:itemID="{E0A204B6-460D-49F6-A2A5-A891BAB9BD72}">
   <ds:schemaRefs>
     <ds:schemaRef ds:uri="http://schemas.openxmlformats.org/officeDocument/2006/bibliography"/>
   </ds:schemaRefs>

</xml_diff>